<commit_message>
Updated Mail and Voucher Business Rules.jpg Updated detail description documents.
</commit_message>
<xml_diff>
--- a/Updated TestCases/Isango_Products_List.docx
+++ b/Updated TestCases/Isango_Products_List.docx
@@ -10,7 +10,7 @@
       <w:r>
         <w:t>Isango (</w:t>
       </w:r>
-      <w:hyperlink r:id="rId5" w:history="1">
+      <w:hyperlink r:id="rId7" w:history="1">
         <w:r>
           <w:rPr>
             <w:rStyle w:val="Hyperlink"/>
@@ -49,7 +49,7 @@
         </w:rPr>
         <w:t xml:space="preserve">Isango is a specialist retailer of tours, experiences and attraction tickets. Through our award-winning website - isango.com we allow consumers to research and book all their holiday activities online </w:t>
       </w:r>
-      <w:hyperlink r:id="rId6" w:history="1">
+      <w:hyperlink r:id="rId8" w:history="1">
         <w:r>
           <w:rPr>
             <w:rStyle w:val="Hyperlink"/>
@@ -83,6 +83,8 @@
       <w:r>
         <w:t>Browser Support:</w:t>
       </w:r>
+      <w:bookmarkStart w:id="0" w:name="_GoBack"/>
+      <w:bookmarkEnd w:id="0"/>
     </w:p>
     <w:p>
       <w:pPr>
@@ -282,7 +284,7 @@
       <w:pPr>
         <w:spacing w:line="360" w:lineRule="auto"/>
       </w:pPr>
-      <w:hyperlink r:id="rId7" w:history="1">
+      <w:hyperlink r:id="rId9" w:history="1">
         <w:r>
           <w:rPr>
             <w:rStyle w:val="Hyperlink"/>
@@ -295,7 +297,7 @@
       <w:pPr>
         <w:spacing w:line="360" w:lineRule="auto"/>
       </w:pPr>
-      <w:hyperlink r:id="rId8" w:history="1">
+      <w:hyperlink r:id="rId10" w:history="1">
         <w:r>
           <w:rPr>
             <w:rStyle w:val="Hyperlink"/>
@@ -323,13 +325,12 @@
         <w:spacing w:line="360" w:lineRule="auto"/>
       </w:pPr>
       <w:r>
-        <w:lastRenderedPageBreak/>
         <w:t>JLTB</w:t>
       </w:r>
       <w:r>
         <w:t xml:space="preserve"> (</w:t>
       </w:r>
-      <w:hyperlink r:id="rId9" w:history="1">
+      <w:hyperlink r:id="rId11" w:history="1">
         <w:r>
           <w:rPr>
             <w:rStyle w:val="Hyperlink"/>
@@ -474,7 +475,7 @@
       <w:r>
         <w:t>PMM (</w:t>
       </w:r>
-      <w:hyperlink r:id="rId10" w:history="1">
+      <w:hyperlink r:id="rId12" w:history="1">
         <w:r>
           <w:rPr>
             <w:rStyle w:val="Hyperlink"/>
@@ -665,7 +666,7 @@
       <w:r>
         <w:t>Others: (</w:t>
       </w:r>
-      <w:hyperlink r:id="rId11" w:history="1">
+      <w:hyperlink r:id="rId13" w:history="1">
         <w:r>
           <w:rPr>
             <w:rStyle w:val="Hyperlink"/>
@@ -676,7 +677,7 @@
       <w:r>
         <w:t>), (</w:t>
       </w:r>
-      <w:hyperlink r:id="rId12" w:history="1">
+      <w:hyperlink r:id="rId14" w:history="1">
         <w:r>
           <w:rPr>
             <w:rStyle w:val="Hyperlink"/>
@@ -704,7 +705,7 @@
       <w:r>
         <w:t>LOT (</w:t>
       </w:r>
-      <w:hyperlink r:id="rId13" w:history="1">
+      <w:hyperlink r:id="rId15" w:history="1">
         <w:r>
           <w:rPr>
             <w:rStyle w:val="Hyperlink"/>
@@ -814,7 +815,7 @@
       <w:r>
         <w:t xml:space="preserve">Others: </w:t>
       </w:r>
-      <w:hyperlink r:id="rId14" w:history="1">
+      <w:hyperlink r:id="rId16" w:history="1">
         <w:r>
           <w:rPr>
             <w:rStyle w:val="Hyperlink"/>
@@ -831,7 +832,7 @@
         <w:spacing w:line="360" w:lineRule="auto"/>
         <w:ind w:firstLine="720"/>
       </w:pPr>
-      <w:hyperlink r:id="rId15" w:history="1">
+      <w:hyperlink r:id="rId17" w:history="1">
         <w:r>
           <w:rPr>
             <w:rStyle w:val="Hyperlink"/>
@@ -848,7 +849,7 @@
         <w:spacing w:line="360" w:lineRule="auto"/>
         <w:ind w:firstLine="720"/>
       </w:pPr>
-      <w:hyperlink r:id="rId16" w:history="1">
+      <w:hyperlink r:id="rId18" w:history="1">
         <w:r>
           <w:rPr>
             <w:rStyle w:val="Hyperlink"/>
@@ -916,6 +917,7 @@
         <w:jc w:val="both"/>
       </w:pPr>
       <w:r>
+        <w:lastRenderedPageBreak/>
         <w:t xml:space="preserve">Local ninja websites Tours is a brand owned, operated and managed by Isango! Limited. </w:t>
       </w:r>
       <w:r>
@@ -928,7 +930,6 @@
         <w:t xml:space="preserve">on tickets and theatre breaks. </w:t>
       </w:r>
       <w:r>
-        <w:lastRenderedPageBreak/>
         <w:t>With so many great tours and activities on offer Local ninja websites provides you a dedicated website which breaks down all the available tours and activities into simple-to-understand categories and helps you pick the ones that are right for you.</w:t>
       </w:r>
     </w:p>
@@ -1129,23 +1130,18 @@
         <w15:collapsed/>
       </w:pPr>
       <w:r>
-        <w:t>Nin</w:t>
-      </w:r>
-      <w:bookmarkStart w:id="0" w:name="_GoBack"/>
-      <w:bookmarkEnd w:id="0"/>
-      <w:r>
-        <w:t>ja-01</w:t>
-      </w:r>
-    </w:p>
-    <w:p>
-      <w:pPr>
-        <w:spacing w:line="360" w:lineRule="auto"/>
-        <w:ind w:left="720"/>
-        <w:rPr>
-          <w:rFonts w:ascii="Consolas" w:hAnsi="Consolas" w:cs="Consolas"/>
-        </w:rPr>
-      </w:pPr>
-      <w:hyperlink r:id="rId17" w:history="1">
+        <w:t>Ninja-01</w:t>
+      </w:r>
+    </w:p>
+    <w:p>
+      <w:pPr>
+        <w:spacing w:line="360" w:lineRule="auto"/>
+        <w:ind w:left="720"/>
+        <w:rPr>
+          <w:rFonts w:ascii="Consolas" w:hAnsi="Consolas" w:cs="Consolas"/>
+        </w:rPr>
+      </w:pPr>
+      <w:hyperlink r:id="rId19" w:history="1">
         <w:r>
           <w:rPr>
             <w:rStyle w:val="Hyperlink"/>
@@ -1163,7 +1159,7 @@
           <w:rFonts w:ascii="Consolas" w:hAnsi="Consolas" w:cs="Consolas"/>
         </w:rPr>
       </w:pPr>
-      <w:hyperlink r:id="rId18" w:history="1">
+      <w:hyperlink r:id="rId20" w:history="1">
         <w:r>
           <w:rPr>
             <w:rStyle w:val="Hyperlink"/>
@@ -1181,7 +1177,7 @@
           <w:rFonts w:ascii="Consolas" w:hAnsi="Consolas" w:cs="Consolas"/>
         </w:rPr>
       </w:pPr>
-      <w:hyperlink r:id="rId19" w:history="1">
+      <w:hyperlink r:id="rId21" w:history="1">
         <w:r>
           <w:rPr>
             <w:rStyle w:val="Hyperlink"/>
@@ -1199,7 +1195,7 @@
           <w:rFonts w:ascii="Consolas" w:hAnsi="Consolas" w:cs="Consolas"/>
         </w:rPr>
       </w:pPr>
-      <w:hyperlink r:id="rId20" w:history="1">
+      <w:hyperlink r:id="rId22" w:history="1">
         <w:r>
           <w:rPr>
             <w:rStyle w:val="Hyperlink"/>
@@ -1217,7 +1213,7 @@
           <w:rFonts w:ascii="Consolas" w:hAnsi="Consolas" w:cs="Consolas"/>
         </w:rPr>
       </w:pPr>
-      <w:hyperlink r:id="rId21" w:history="1">
+      <w:hyperlink r:id="rId23" w:history="1">
         <w:r>
           <w:rPr>
             <w:rStyle w:val="Hyperlink"/>
@@ -1235,7 +1231,7 @@
           <w:rFonts w:ascii="Consolas" w:hAnsi="Consolas" w:cs="Consolas"/>
         </w:rPr>
       </w:pPr>
-      <w:hyperlink r:id="rId22" w:history="1">
+      <w:hyperlink r:id="rId24" w:history="1">
         <w:r>
           <w:rPr>
             <w:rStyle w:val="Hyperlink"/>
@@ -1253,7 +1249,7 @@
           <w:rFonts w:ascii="Consolas" w:hAnsi="Consolas" w:cs="Consolas"/>
         </w:rPr>
       </w:pPr>
-      <w:hyperlink r:id="rId23" w:history="1">
+      <w:hyperlink r:id="rId25" w:history="1">
         <w:r>
           <w:rPr>
             <w:rStyle w:val="Hyperlink"/>
@@ -1271,7 +1267,7 @@
           <w:rFonts w:ascii="Consolas" w:hAnsi="Consolas" w:cs="Consolas"/>
         </w:rPr>
       </w:pPr>
-      <w:hyperlink r:id="rId24" w:history="1">
+      <w:hyperlink r:id="rId26" w:history="1">
         <w:r>
           <w:rPr>
             <w:rStyle w:val="Hyperlink"/>
@@ -1289,7 +1285,7 @@
           <w:rFonts w:ascii="Consolas" w:hAnsi="Consolas" w:cs="Consolas"/>
         </w:rPr>
       </w:pPr>
-      <w:hyperlink r:id="rId25" w:history="1">
+      <w:hyperlink r:id="rId27" w:history="1">
         <w:r>
           <w:rPr>
             <w:rStyle w:val="Hyperlink"/>
@@ -1307,7 +1303,7 @@
           <w:rFonts w:ascii="Consolas" w:hAnsi="Consolas" w:cs="Consolas"/>
         </w:rPr>
       </w:pPr>
-      <w:hyperlink r:id="rId26" w:history="1">
+      <w:hyperlink r:id="rId28" w:history="1">
         <w:r>
           <w:rPr>
             <w:rStyle w:val="Hyperlink"/>
@@ -1325,7 +1321,7 @@
           <w:rFonts w:ascii="Consolas" w:hAnsi="Consolas" w:cs="Consolas"/>
         </w:rPr>
       </w:pPr>
-      <w:hyperlink r:id="rId27" w:history="1">
+      <w:hyperlink r:id="rId29" w:history="1">
         <w:r>
           <w:rPr>
             <w:rStyle w:val="Hyperlink"/>
@@ -1343,7 +1339,7 @@
           <w:rFonts w:ascii="Consolas" w:hAnsi="Consolas" w:cs="Consolas"/>
         </w:rPr>
       </w:pPr>
-      <w:hyperlink r:id="rId28" w:history="1">
+      <w:hyperlink r:id="rId30" w:history="1">
         <w:r>
           <w:rPr>
             <w:rStyle w:val="Hyperlink"/>
@@ -1361,7 +1357,7 @@
           <w:rFonts w:ascii="Consolas" w:hAnsi="Consolas" w:cs="Consolas"/>
         </w:rPr>
       </w:pPr>
-      <w:hyperlink r:id="rId29" w:history="1">
+      <w:hyperlink r:id="rId31" w:history="1">
         <w:r>
           <w:rPr>
             <w:rStyle w:val="Hyperlink"/>
@@ -1379,7 +1375,7 @@
           <w:rFonts w:ascii="Consolas" w:hAnsi="Consolas" w:cs="Consolas"/>
         </w:rPr>
       </w:pPr>
-      <w:hyperlink r:id="rId30" w:history="1">
+      <w:hyperlink r:id="rId32" w:history="1">
         <w:r>
           <w:rPr>
             <w:rStyle w:val="Hyperlink"/>
@@ -1397,7 +1393,7 @@
           <w:rFonts w:ascii="Consolas" w:hAnsi="Consolas" w:cs="Consolas"/>
         </w:rPr>
       </w:pPr>
-      <w:hyperlink r:id="rId31" w:history="1">
+      <w:hyperlink r:id="rId33" w:history="1">
         <w:r>
           <w:rPr>
             <w:rStyle w:val="Hyperlink"/>
@@ -1415,7 +1411,7 @@
           <w:rFonts w:ascii="Consolas" w:hAnsi="Consolas" w:cs="Consolas"/>
         </w:rPr>
       </w:pPr>
-      <w:hyperlink r:id="rId32" w:history="1">
+      <w:hyperlink r:id="rId34" w:history="1">
         <w:r>
           <w:rPr>
             <w:rStyle w:val="Hyperlink"/>
@@ -1433,7 +1429,7 @@
           <w:rFonts w:ascii="Consolas" w:hAnsi="Consolas" w:cs="Consolas"/>
         </w:rPr>
       </w:pPr>
-      <w:hyperlink r:id="rId33" w:history="1">
+      <w:hyperlink r:id="rId35" w:history="1">
         <w:r>
           <w:rPr>
             <w:rStyle w:val="Hyperlink"/>
@@ -1451,7 +1447,7 @@
           <w:rFonts w:ascii="Consolas" w:hAnsi="Consolas" w:cs="Consolas"/>
         </w:rPr>
       </w:pPr>
-      <w:hyperlink r:id="rId34" w:history="1">
+      <w:hyperlink r:id="rId36" w:history="1">
         <w:r>
           <w:rPr>
             <w:rStyle w:val="Hyperlink"/>
@@ -1469,7 +1465,7 @@
           <w:rFonts w:ascii="Consolas" w:hAnsi="Consolas" w:cs="Consolas"/>
         </w:rPr>
       </w:pPr>
-      <w:hyperlink r:id="rId35" w:history="1">
+      <w:hyperlink r:id="rId37" w:history="1">
         <w:r>
           <w:rPr>
             <w:rStyle w:val="Hyperlink"/>
@@ -1487,7 +1483,7 @@
           <w:rFonts w:ascii="Consolas" w:hAnsi="Consolas" w:cs="Consolas"/>
         </w:rPr>
       </w:pPr>
-      <w:hyperlink r:id="rId36" w:history="1">
+      <w:hyperlink r:id="rId38" w:history="1">
         <w:r>
           <w:rPr>
             <w:rStyle w:val="Hyperlink"/>
@@ -1505,7 +1501,7 @@
           <w:rFonts w:ascii="Consolas" w:hAnsi="Consolas" w:cs="Consolas"/>
         </w:rPr>
       </w:pPr>
-      <w:hyperlink r:id="rId37" w:history="1">
+      <w:hyperlink r:id="rId39" w:history="1">
         <w:r>
           <w:rPr>
             <w:rStyle w:val="Hyperlink"/>
@@ -1523,7 +1519,7 @@
           <w:rFonts w:ascii="Consolas" w:hAnsi="Consolas" w:cs="Consolas"/>
         </w:rPr>
       </w:pPr>
-      <w:hyperlink r:id="rId38" w:history="1">
+      <w:hyperlink r:id="rId40" w:history="1">
         <w:r>
           <w:rPr>
             <w:rStyle w:val="Hyperlink"/>
@@ -1554,7 +1550,7 @@
           <w:rFonts w:ascii="Consolas" w:hAnsi="Consolas" w:cs="Consolas"/>
         </w:rPr>
       </w:pPr>
-      <w:hyperlink r:id="rId39" w:history="1">
+      <w:hyperlink r:id="rId41" w:history="1">
         <w:r>
           <w:rPr>
             <w:rStyle w:val="Hyperlink"/>
@@ -1572,7 +1568,7 @@
           <w:rFonts w:ascii="Consolas" w:hAnsi="Consolas" w:cs="Consolas"/>
         </w:rPr>
       </w:pPr>
-      <w:hyperlink r:id="rId40" w:history="1">
+      <w:hyperlink r:id="rId42" w:history="1">
         <w:r>
           <w:rPr>
             <w:rStyle w:val="Hyperlink"/>
@@ -1590,7 +1586,7 @@
           <w:rFonts w:ascii="Consolas" w:hAnsi="Consolas" w:cs="Consolas"/>
         </w:rPr>
       </w:pPr>
-      <w:hyperlink r:id="rId41" w:history="1">
+      <w:hyperlink r:id="rId43" w:history="1">
         <w:r>
           <w:rPr>
             <w:rStyle w:val="Hyperlink"/>
@@ -1608,7 +1604,7 @@
           <w:rFonts w:ascii="Consolas" w:hAnsi="Consolas" w:cs="Consolas"/>
         </w:rPr>
       </w:pPr>
-      <w:hyperlink r:id="rId42" w:history="1">
+      <w:hyperlink r:id="rId44" w:history="1">
         <w:r>
           <w:rPr>
             <w:rStyle w:val="Hyperlink"/>
@@ -1626,7 +1622,7 @@
           <w:rFonts w:ascii="Consolas" w:hAnsi="Consolas" w:cs="Consolas"/>
         </w:rPr>
       </w:pPr>
-      <w:hyperlink r:id="rId43" w:history="1">
+      <w:hyperlink r:id="rId45" w:history="1">
         <w:r>
           <w:rPr>
             <w:rStyle w:val="Hyperlink"/>
@@ -1644,7 +1640,7 @@
           <w:rFonts w:ascii="Consolas" w:hAnsi="Consolas" w:cs="Consolas"/>
         </w:rPr>
       </w:pPr>
-      <w:hyperlink r:id="rId44" w:history="1">
+      <w:hyperlink r:id="rId46" w:history="1">
         <w:r>
           <w:rPr>
             <w:rStyle w:val="Hyperlink"/>
@@ -1662,7 +1658,7 @@
           <w:rFonts w:ascii="Consolas" w:hAnsi="Consolas" w:cs="Consolas"/>
         </w:rPr>
       </w:pPr>
-      <w:hyperlink r:id="rId45" w:history="1">
+      <w:hyperlink r:id="rId47" w:history="1">
         <w:r>
           <w:rPr>
             <w:rStyle w:val="Hyperlink"/>
@@ -1680,7 +1676,7 @@
           <w:rFonts w:ascii="Consolas" w:hAnsi="Consolas" w:cs="Consolas"/>
         </w:rPr>
       </w:pPr>
-      <w:hyperlink r:id="rId46" w:history="1">
+      <w:hyperlink r:id="rId48" w:history="1">
         <w:r>
           <w:rPr>
             <w:rStyle w:val="Hyperlink"/>
@@ -1698,7 +1694,7 @@
           <w:rFonts w:ascii="Consolas" w:hAnsi="Consolas" w:cs="Consolas"/>
         </w:rPr>
       </w:pPr>
-      <w:hyperlink r:id="rId47" w:history="1">
+      <w:hyperlink r:id="rId49" w:history="1">
         <w:r>
           <w:rPr>
             <w:rStyle w:val="Hyperlink"/>
@@ -1716,7 +1712,7 @@
           <w:rFonts w:ascii="Consolas" w:hAnsi="Consolas" w:cs="Consolas"/>
         </w:rPr>
       </w:pPr>
-      <w:hyperlink r:id="rId48" w:history="1">
+      <w:hyperlink r:id="rId50" w:history="1">
         <w:r>
           <w:rPr>
             <w:rStyle w:val="Hyperlink"/>
@@ -1734,7 +1730,7 @@
           <w:rFonts w:ascii="Consolas" w:hAnsi="Consolas" w:cs="Consolas"/>
         </w:rPr>
       </w:pPr>
-      <w:hyperlink r:id="rId49" w:history="1">
+      <w:hyperlink r:id="rId51" w:history="1">
         <w:r>
           <w:rPr>
             <w:rStyle w:val="Hyperlink"/>
@@ -1752,7 +1748,7 @@
           <w:rFonts w:ascii="Consolas" w:hAnsi="Consolas" w:cs="Consolas"/>
         </w:rPr>
       </w:pPr>
-      <w:hyperlink r:id="rId50" w:history="1">
+      <w:hyperlink r:id="rId52" w:history="1">
         <w:r>
           <w:rPr>
             <w:rStyle w:val="Hyperlink"/>
@@ -1770,7 +1766,7 @@
           <w:rFonts w:ascii="Consolas" w:hAnsi="Consolas" w:cs="Consolas"/>
         </w:rPr>
       </w:pPr>
-      <w:hyperlink r:id="rId51" w:history="1">
+      <w:hyperlink r:id="rId53" w:history="1">
         <w:r>
           <w:rPr>
             <w:rStyle w:val="Hyperlink"/>
@@ -1788,7 +1784,7 @@
           <w:rFonts w:ascii="Consolas" w:hAnsi="Consolas" w:cs="Consolas"/>
         </w:rPr>
       </w:pPr>
-      <w:hyperlink r:id="rId52" w:history="1">
+      <w:hyperlink r:id="rId54" w:history="1">
         <w:r>
           <w:rPr>
             <w:rStyle w:val="Hyperlink"/>
@@ -1806,7 +1802,7 @@
           <w:rFonts w:ascii="Consolas" w:hAnsi="Consolas" w:cs="Consolas"/>
         </w:rPr>
       </w:pPr>
-      <w:hyperlink r:id="rId53" w:history="1">
+      <w:hyperlink r:id="rId55" w:history="1">
         <w:r>
           <w:rPr>
             <w:rStyle w:val="Hyperlink"/>
@@ -1824,7 +1820,7 @@
           <w:rFonts w:ascii="Consolas" w:hAnsi="Consolas" w:cs="Consolas"/>
         </w:rPr>
       </w:pPr>
-      <w:hyperlink r:id="rId54" w:history="1">
+      <w:hyperlink r:id="rId56" w:history="1">
         <w:r>
           <w:rPr>
             <w:rStyle w:val="Hyperlink"/>
@@ -1842,7 +1838,7 @@
           <w:rFonts w:ascii="Consolas" w:hAnsi="Consolas" w:cs="Consolas"/>
         </w:rPr>
       </w:pPr>
-      <w:hyperlink r:id="rId55" w:history="1">
+      <w:hyperlink r:id="rId57" w:history="1">
         <w:r>
           <w:rPr>
             <w:rStyle w:val="Hyperlink"/>
@@ -1860,7 +1856,7 @@
           <w:rFonts w:ascii="Consolas" w:hAnsi="Consolas" w:cs="Consolas"/>
         </w:rPr>
       </w:pPr>
-      <w:hyperlink r:id="rId56" w:history="1">
+      <w:hyperlink r:id="rId58" w:history="1">
         <w:r>
           <w:rPr>
             <w:rStyle w:val="Hyperlink"/>
@@ -1878,7 +1874,7 @@
           <w:rFonts w:ascii="Consolas" w:hAnsi="Consolas" w:cs="Consolas"/>
         </w:rPr>
       </w:pPr>
-      <w:hyperlink r:id="rId57" w:history="1">
+      <w:hyperlink r:id="rId59" w:history="1">
         <w:r>
           <w:rPr>
             <w:rStyle w:val="Hyperlink"/>
@@ -1896,7 +1892,7 @@
           <w:rFonts w:ascii="Consolas" w:hAnsi="Consolas" w:cs="Consolas"/>
         </w:rPr>
       </w:pPr>
-      <w:hyperlink r:id="rId58" w:history="1">
+      <w:hyperlink r:id="rId60" w:history="1">
         <w:r>
           <w:rPr>
             <w:rStyle w:val="Hyperlink"/>
@@ -1933,7 +1929,7 @@
           <w:rFonts w:ascii="Consolas" w:hAnsi="Consolas" w:cs="Consolas"/>
         </w:rPr>
       </w:pPr>
-      <w:hyperlink r:id="rId59" w:history="1">
+      <w:hyperlink r:id="rId61" w:history="1">
         <w:r>
           <w:rPr>
             <w:rStyle w:val="Hyperlink"/>
@@ -1951,7 +1947,7 @@
           <w:rFonts w:ascii="Consolas" w:hAnsi="Consolas" w:cs="Consolas"/>
         </w:rPr>
       </w:pPr>
-      <w:hyperlink r:id="rId60" w:history="1">
+      <w:hyperlink r:id="rId62" w:history="1">
         <w:r>
           <w:rPr>
             <w:rStyle w:val="Hyperlink"/>
@@ -1969,7 +1965,7 @@
           <w:rFonts w:ascii="Consolas" w:hAnsi="Consolas" w:cs="Consolas"/>
         </w:rPr>
       </w:pPr>
-      <w:hyperlink r:id="rId61" w:history="1">
+      <w:hyperlink r:id="rId63" w:history="1">
         <w:r>
           <w:rPr>
             <w:rStyle w:val="Hyperlink"/>
@@ -1987,7 +1983,7 @@
           <w:rFonts w:ascii="Consolas" w:hAnsi="Consolas" w:cs="Consolas"/>
         </w:rPr>
       </w:pPr>
-      <w:hyperlink r:id="rId62" w:history="1">
+      <w:hyperlink r:id="rId64" w:history="1">
         <w:r>
           <w:rPr>
             <w:rStyle w:val="Hyperlink"/>
@@ -2005,7 +2001,7 @@
           <w:rFonts w:ascii="Consolas" w:hAnsi="Consolas" w:cs="Consolas"/>
         </w:rPr>
       </w:pPr>
-      <w:hyperlink r:id="rId63" w:history="1">
+      <w:hyperlink r:id="rId65" w:history="1">
         <w:r>
           <w:rPr>
             <w:rStyle w:val="Hyperlink"/>
@@ -2023,7 +2019,7 @@
           <w:rFonts w:ascii="Consolas" w:hAnsi="Consolas" w:cs="Consolas"/>
         </w:rPr>
       </w:pPr>
-      <w:hyperlink r:id="rId64" w:history="1">
+      <w:hyperlink r:id="rId66" w:history="1">
         <w:r>
           <w:rPr>
             <w:rStyle w:val="Hyperlink"/>
@@ -2041,7 +2037,7 @@
           <w:rFonts w:ascii="Consolas" w:hAnsi="Consolas" w:cs="Consolas"/>
         </w:rPr>
       </w:pPr>
-      <w:hyperlink r:id="rId65" w:history="1">
+      <w:hyperlink r:id="rId67" w:history="1">
         <w:r>
           <w:rPr>
             <w:rStyle w:val="Hyperlink"/>
@@ -2059,7 +2055,7 @@
           <w:rFonts w:ascii="Consolas" w:hAnsi="Consolas" w:cs="Consolas"/>
         </w:rPr>
       </w:pPr>
-      <w:hyperlink r:id="rId66" w:history="1">
+      <w:hyperlink r:id="rId68" w:history="1">
         <w:r>
           <w:rPr>
             <w:rStyle w:val="Hyperlink"/>
@@ -2077,7 +2073,7 @@
           <w:rFonts w:ascii="Consolas" w:hAnsi="Consolas" w:cs="Consolas"/>
         </w:rPr>
       </w:pPr>
-      <w:hyperlink r:id="rId67" w:history="1">
+      <w:hyperlink r:id="rId69" w:history="1">
         <w:r>
           <w:rPr>
             <w:rStyle w:val="Hyperlink"/>
@@ -2095,7 +2091,7 @@
           <w:rFonts w:ascii="Consolas" w:hAnsi="Consolas" w:cs="Consolas"/>
         </w:rPr>
       </w:pPr>
-      <w:hyperlink r:id="rId68" w:history="1">
+      <w:hyperlink r:id="rId70" w:history="1">
         <w:r>
           <w:rPr>
             <w:rStyle w:val="Hyperlink"/>
@@ -2113,7 +2109,7 @@
           <w:rFonts w:ascii="Consolas" w:hAnsi="Consolas" w:cs="Consolas"/>
         </w:rPr>
       </w:pPr>
-      <w:hyperlink r:id="rId69" w:history="1">
+      <w:hyperlink r:id="rId71" w:history="1">
         <w:r>
           <w:rPr>
             <w:rStyle w:val="Hyperlink"/>
@@ -2131,7 +2127,7 @@
           <w:rFonts w:ascii="Consolas" w:hAnsi="Consolas" w:cs="Consolas"/>
         </w:rPr>
       </w:pPr>
-      <w:hyperlink r:id="rId70" w:history="1">
+      <w:hyperlink r:id="rId72" w:history="1">
         <w:r>
           <w:rPr>
             <w:rStyle w:val="Hyperlink"/>
@@ -2149,7 +2145,7 @@
           <w:rFonts w:ascii="Consolas" w:hAnsi="Consolas" w:cs="Consolas"/>
         </w:rPr>
       </w:pPr>
-      <w:hyperlink r:id="rId71" w:history="1">
+      <w:hyperlink r:id="rId73" w:history="1">
         <w:r>
           <w:rPr>
             <w:rStyle w:val="Hyperlink"/>
@@ -2167,7 +2163,7 @@
           <w:rFonts w:ascii="Consolas" w:hAnsi="Consolas" w:cs="Consolas"/>
         </w:rPr>
       </w:pPr>
-      <w:hyperlink r:id="rId72" w:history="1">
+      <w:hyperlink r:id="rId74" w:history="1">
         <w:r>
           <w:rPr>
             <w:rStyle w:val="Hyperlink"/>
@@ -2185,7 +2181,7 @@
           <w:rFonts w:ascii="Consolas" w:hAnsi="Consolas" w:cs="Consolas"/>
         </w:rPr>
       </w:pPr>
-      <w:hyperlink r:id="rId73" w:history="1">
+      <w:hyperlink r:id="rId75" w:history="1">
         <w:r>
           <w:rPr>
             <w:rStyle w:val="Hyperlink"/>
@@ -2203,7 +2199,7 @@
           <w:rFonts w:ascii="Consolas" w:hAnsi="Consolas" w:cs="Consolas"/>
         </w:rPr>
       </w:pPr>
-      <w:hyperlink r:id="rId74" w:history="1">
+      <w:hyperlink r:id="rId76" w:history="1">
         <w:r>
           <w:rPr>
             <w:rStyle w:val="Hyperlink"/>
@@ -2221,7 +2217,7 @@
           <w:rFonts w:ascii="Consolas" w:hAnsi="Consolas" w:cs="Consolas"/>
         </w:rPr>
       </w:pPr>
-      <w:hyperlink r:id="rId75" w:history="1">
+      <w:hyperlink r:id="rId77" w:history="1">
         <w:r>
           <w:rPr>
             <w:rStyle w:val="Hyperlink"/>
@@ -2239,7 +2235,7 @@
           <w:rFonts w:ascii="Consolas" w:hAnsi="Consolas" w:cs="Consolas"/>
         </w:rPr>
       </w:pPr>
-      <w:hyperlink r:id="rId76" w:history="1">
+      <w:hyperlink r:id="rId78" w:history="1">
         <w:r>
           <w:rPr>
             <w:rStyle w:val="Hyperlink"/>
@@ -2257,7 +2253,7 @@
           <w:rFonts w:ascii="Consolas" w:hAnsi="Consolas" w:cs="Consolas"/>
         </w:rPr>
       </w:pPr>
-      <w:hyperlink r:id="rId77" w:history="1">
+      <w:hyperlink r:id="rId79" w:history="1">
         <w:r>
           <w:rPr>
             <w:rStyle w:val="Hyperlink"/>
@@ -2275,7 +2271,7 @@
           <w:rFonts w:ascii="Consolas" w:hAnsi="Consolas" w:cs="Consolas"/>
         </w:rPr>
       </w:pPr>
-      <w:hyperlink r:id="rId78" w:history="1">
+      <w:hyperlink r:id="rId80" w:history="1">
         <w:r>
           <w:rPr>
             <w:rStyle w:val="Hyperlink"/>
@@ -2293,7 +2289,7 @@
           <w:rFonts w:ascii="Consolas" w:hAnsi="Consolas" w:cs="Consolas"/>
         </w:rPr>
       </w:pPr>
-      <w:hyperlink r:id="rId79" w:history="1">
+      <w:hyperlink r:id="rId81" w:history="1">
         <w:r>
           <w:rPr>
             <w:rStyle w:val="Hyperlink"/>
@@ -2330,7 +2326,7 @@
           <w:rFonts w:ascii="Consolas" w:hAnsi="Consolas" w:cs="Consolas"/>
         </w:rPr>
       </w:pPr>
-      <w:hyperlink r:id="rId80" w:history="1">
+      <w:hyperlink r:id="rId82" w:history="1">
         <w:r>
           <w:rPr>
             <w:rStyle w:val="Hyperlink"/>
@@ -2348,7 +2344,7 @@
           <w:rFonts w:ascii="Consolas" w:hAnsi="Consolas" w:cs="Consolas"/>
         </w:rPr>
       </w:pPr>
-      <w:hyperlink r:id="rId81" w:history="1">
+      <w:hyperlink r:id="rId83" w:history="1">
         <w:r>
           <w:rPr>
             <w:rStyle w:val="Hyperlink"/>
@@ -2366,7 +2362,7 @@
           <w:rFonts w:ascii="Consolas" w:hAnsi="Consolas" w:cs="Consolas"/>
         </w:rPr>
       </w:pPr>
-      <w:hyperlink r:id="rId82" w:history="1">
+      <w:hyperlink r:id="rId84" w:history="1">
         <w:r>
           <w:rPr>
             <w:rStyle w:val="Hyperlink"/>
@@ -2384,7 +2380,7 @@
           <w:rFonts w:ascii="Consolas" w:hAnsi="Consolas" w:cs="Consolas"/>
         </w:rPr>
       </w:pPr>
-      <w:hyperlink r:id="rId83" w:history="1">
+      <w:hyperlink r:id="rId85" w:history="1">
         <w:r>
           <w:rPr>
             <w:rStyle w:val="Hyperlink"/>
@@ -2402,7 +2398,7 @@
           <w:rFonts w:ascii="Consolas" w:hAnsi="Consolas" w:cs="Consolas"/>
         </w:rPr>
       </w:pPr>
-      <w:hyperlink r:id="rId84" w:history="1">
+      <w:hyperlink r:id="rId86" w:history="1">
         <w:r>
           <w:rPr>
             <w:rStyle w:val="Hyperlink"/>
@@ -2420,7 +2416,7 @@
           <w:rFonts w:ascii="Consolas" w:hAnsi="Consolas" w:cs="Consolas"/>
         </w:rPr>
       </w:pPr>
-      <w:hyperlink r:id="rId85" w:history="1">
+      <w:hyperlink r:id="rId87" w:history="1">
         <w:r>
           <w:rPr>
             <w:rStyle w:val="Hyperlink"/>
@@ -2438,7 +2434,7 @@
           <w:rFonts w:ascii="Consolas" w:hAnsi="Consolas" w:cs="Consolas"/>
         </w:rPr>
       </w:pPr>
-      <w:hyperlink r:id="rId86" w:history="1">
+      <w:hyperlink r:id="rId88" w:history="1">
         <w:r>
           <w:rPr>
             <w:rStyle w:val="Hyperlink"/>
@@ -2456,7 +2452,7 @@
           <w:rFonts w:ascii="Consolas" w:hAnsi="Consolas" w:cs="Consolas"/>
         </w:rPr>
       </w:pPr>
-      <w:hyperlink r:id="rId87" w:history="1">
+      <w:hyperlink r:id="rId89" w:history="1">
         <w:r>
           <w:rPr>
             <w:rStyle w:val="Hyperlink"/>
@@ -2474,7 +2470,7 @@
           <w:rFonts w:ascii="Consolas" w:hAnsi="Consolas" w:cs="Consolas"/>
         </w:rPr>
       </w:pPr>
-      <w:hyperlink r:id="rId88" w:history="1">
+      <w:hyperlink r:id="rId90" w:history="1">
         <w:r>
           <w:rPr>
             <w:rStyle w:val="Hyperlink"/>
@@ -2492,7 +2488,7 @@
           <w:rFonts w:ascii="Consolas" w:hAnsi="Consolas" w:cs="Consolas"/>
         </w:rPr>
       </w:pPr>
-      <w:hyperlink r:id="rId89" w:history="1">
+      <w:hyperlink r:id="rId91" w:history="1">
         <w:r>
           <w:rPr>
             <w:rStyle w:val="Hyperlink"/>
@@ -2510,7 +2506,7 @@
           <w:rFonts w:ascii="Consolas" w:hAnsi="Consolas" w:cs="Consolas"/>
         </w:rPr>
       </w:pPr>
-      <w:hyperlink r:id="rId90" w:history="1">
+      <w:hyperlink r:id="rId92" w:history="1">
         <w:r>
           <w:rPr>
             <w:rStyle w:val="Hyperlink"/>
@@ -2528,7 +2524,7 @@
           <w:rFonts w:ascii="Consolas" w:hAnsi="Consolas" w:cs="Consolas"/>
         </w:rPr>
       </w:pPr>
-      <w:hyperlink r:id="rId91" w:history="1">
+      <w:hyperlink r:id="rId93" w:history="1">
         <w:r>
           <w:rPr>
             <w:rStyle w:val="Hyperlink"/>
@@ -2546,7 +2542,7 @@
           <w:rFonts w:ascii="Consolas" w:hAnsi="Consolas" w:cs="Consolas"/>
         </w:rPr>
       </w:pPr>
-      <w:hyperlink r:id="rId92" w:history="1">
+      <w:hyperlink r:id="rId94" w:history="1">
         <w:r>
           <w:rPr>
             <w:rStyle w:val="Hyperlink"/>
@@ -2564,7 +2560,7 @@
           <w:rFonts w:ascii="Consolas" w:hAnsi="Consolas" w:cs="Consolas"/>
         </w:rPr>
       </w:pPr>
-      <w:hyperlink r:id="rId93" w:history="1">
+      <w:hyperlink r:id="rId95" w:history="1">
         <w:r>
           <w:rPr>
             <w:rStyle w:val="Hyperlink"/>
@@ -2582,7 +2578,7 @@
           <w:rFonts w:ascii="Consolas" w:hAnsi="Consolas" w:cs="Consolas"/>
         </w:rPr>
       </w:pPr>
-      <w:hyperlink r:id="rId94" w:history="1">
+      <w:hyperlink r:id="rId96" w:history="1">
         <w:r>
           <w:rPr>
             <w:rStyle w:val="Hyperlink"/>
@@ -2600,7 +2596,7 @@
           <w:rFonts w:ascii="Consolas" w:hAnsi="Consolas" w:cs="Consolas"/>
         </w:rPr>
       </w:pPr>
-      <w:hyperlink r:id="rId95" w:history="1">
+      <w:hyperlink r:id="rId97" w:history="1">
         <w:r>
           <w:rPr>
             <w:rStyle w:val="Hyperlink"/>
@@ -2618,7 +2614,7 @@
           <w:rFonts w:ascii="Consolas" w:hAnsi="Consolas" w:cs="Consolas"/>
         </w:rPr>
       </w:pPr>
-      <w:hyperlink r:id="rId96" w:history="1">
+      <w:hyperlink r:id="rId98" w:history="1">
         <w:r>
           <w:rPr>
             <w:rStyle w:val="Hyperlink"/>
@@ -2636,7 +2632,7 @@
           <w:rFonts w:ascii="Consolas" w:hAnsi="Consolas" w:cs="Consolas"/>
         </w:rPr>
       </w:pPr>
-      <w:hyperlink r:id="rId97" w:history="1">
+      <w:hyperlink r:id="rId99" w:history="1">
         <w:r>
           <w:rPr>
             <w:rStyle w:val="Hyperlink"/>
@@ -2654,7 +2650,7 @@
           <w:rFonts w:ascii="Consolas" w:hAnsi="Consolas" w:cs="Consolas"/>
         </w:rPr>
       </w:pPr>
-      <w:hyperlink r:id="rId98" w:history="1">
+      <w:hyperlink r:id="rId100" w:history="1">
         <w:r>
           <w:rPr>
             <w:rStyle w:val="Hyperlink"/>
@@ -2672,7 +2668,7 @@
           <w:rFonts w:ascii="Consolas" w:hAnsi="Consolas" w:cs="Consolas"/>
         </w:rPr>
       </w:pPr>
-      <w:hyperlink r:id="rId99" w:history="1">
+      <w:hyperlink r:id="rId101" w:history="1">
         <w:r>
           <w:rPr>
             <w:rStyle w:val="Hyperlink"/>
@@ -2690,7 +2686,7 @@
           <w:rFonts w:ascii="Consolas" w:hAnsi="Consolas" w:cs="Consolas"/>
         </w:rPr>
       </w:pPr>
-      <w:hyperlink r:id="rId100" w:history="1">
+      <w:hyperlink r:id="rId102" w:history="1">
         <w:r>
           <w:rPr>
             <w:rStyle w:val="Hyperlink"/>
@@ -2708,7 +2704,7 @@
           <w:rFonts w:ascii="Consolas" w:hAnsi="Consolas" w:cs="Consolas"/>
         </w:rPr>
       </w:pPr>
-      <w:hyperlink r:id="rId101" w:history="1">
+      <w:hyperlink r:id="rId103" w:history="1">
         <w:r>
           <w:rPr>
             <w:rStyle w:val="Hyperlink"/>
@@ -2739,7 +2735,7 @@
           <w:rFonts w:ascii="Consolas" w:hAnsi="Consolas" w:cs="Consolas"/>
         </w:rPr>
       </w:pPr>
-      <w:hyperlink r:id="rId102" w:history="1">
+      <w:hyperlink r:id="rId104" w:history="1">
         <w:r>
           <w:rPr>
             <w:rStyle w:val="Hyperlink"/>
@@ -2757,7 +2753,7 @@
           <w:rFonts w:ascii="Consolas" w:hAnsi="Consolas" w:cs="Consolas"/>
         </w:rPr>
       </w:pPr>
-      <w:hyperlink r:id="rId103" w:history="1">
+      <w:hyperlink r:id="rId105" w:history="1">
         <w:r>
           <w:rPr>
             <w:rStyle w:val="Hyperlink"/>
@@ -2775,7 +2771,7 @@
           <w:rFonts w:ascii="Consolas" w:hAnsi="Consolas" w:cs="Consolas"/>
         </w:rPr>
       </w:pPr>
-      <w:hyperlink r:id="rId104" w:history="1">
+      <w:hyperlink r:id="rId106" w:history="1">
         <w:r>
           <w:rPr>
             <w:rStyle w:val="Hyperlink"/>
@@ -2793,7 +2789,7 @@
           <w:rFonts w:ascii="Consolas" w:hAnsi="Consolas" w:cs="Consolas"/>
         </w:rPr>
       </w:pPr>
-      <w:hyperlink r:id="rId105" w:history="1">
+      <w:hyperlink r:id="rId107" w:history="1">
         <w:r>
           <w:rPr>
             <w:rStyle w:val="Hyperlink"/>
@@ -2811,7 +2807,7 @@
           <w:rFonts w:ascii="Consolas" w:hAnsi="Consolas" w:cs="Consolas"/>
         </w:rPr>
       </w:pPr>
-      <w:hyperlink r:id="rId106" w:history="1">
+      <w:hyperlink r:id="rId108" w:history="1">
         <w:r>
           <w:rPr>
             <w:rStyle w:val="Hyperlink"/>
@@ -2829,7 +2825,7 @@
           <w:rFonts w:ascii="Consolas" w:hAnsi="Consolas" w:cs="Consolas"/>
         </w:rPr>
       </w:pPr>
-      <w:hyperlink r:id="rId107" w:history="1">
+      <w:hyperlink r:id="rId109" w:history="1">
         <w:r>
           <w:rPr>
             <w:rStyle w:val="Hyperlink"/>
@@ -2847,7 +2843,7 @@
           <w:rFonts w:ascii="Consolas" w:hAnsi="Consolas" w:cs="Consolas"/>
         </w:rPr>
       </w:pPr>
-      <w:hyperlink r:id="rId108" w:history="1">
+      <w:hyperlink r:id="rId110" w:history="1">
         <w:r>
           <w:rPr>
             <w:rStyle w:val="Hyperlink"/>
@@ -2865,7 +2861,7 @@
           <w:rFonts w:ascii="Consolas" w:hAnsi="Consolas" w:cs="Consolas"/>
         </w:rPr>
       </w:pPr>
-      <w:hyperlink r:id="rId109" w:history="1">
+      <w:hyperlink r:id="rId111" w:history="1">
         <w:r>
           <w:rPr>
             <w:rStyle w:val="Hyperlink"/>
@@ -2883,7 +2879,7 @@
           <w:rFonts w:ascii="Consolas" w:hAnsi="Consolas" w:cs="Consolas"/>
         </w:rPr>
       </w:pPr>
-      <w:hyperlink r:id="rId110" w:history="1">
+      <w:hyperlink r:id="rId112" w:history="1">
         <w:r>
           <w:rPr>
             <w:rStyle w:val="Hyperlink"/>
@@ -2901,7 +2897,7 @@
           <w:rFonts w:ascii="Consolas" w:hAnsi="Consolas" w:cs="Consolas"/>
         </w:rPr>
       </w:pPr>
-      <w:hyperlink r:id="rId111" w:history="1">
+      <w:hyperlink r:id="rId113" w:history="1">
         <w:r>
           <w:rPr>
             <w:rStyle w:val="Hyperlink"/>
@@ -2919,7 +2915,7 @@
           <w:rFonts w:ascii="Consolas" w:hAnsi="Consolas" w:cs="Consolas"/>
         </w:rPr>
       </w:pPr>
-      <w:hyperlink r:id="rId112" w:history="1">
+      <w:hyperlink r:id="rId114" w:history="1">
         <w:r>
           <w:rPr>
             <w:rStyle w:val="Hyperlink"/>
@@ -2937,7 +2933,7 @@
           <w:rFonts w:ascii="Consolas" w:hAnsi="Consolas" w:cs="Consolas"/>
         </w:rPr>
       </w:pPr>
-      <w:hyperlink r:id="rId113" w:history="1">
+      <w:hyperlink r:id="rId115" w:history="1">
         <w:r>
           <w:rPr>
             <w:rStyle w:val="Hyperlink"/>
@@ -2955,7 +2951,7 @@
           <w:rFonts w:ascii="Consolas" w:hAnsi="Consolas" w:cs="Consolas"/>
         </w:rPr>
       </w:pPr>
-      <w:hyperlink r:id="rId114" w:history="1">
+      <w:hyperlink r:id="rId116" w:history="1">
         <w:r>
           <w:rPr>
             <w:rStyle w:val="Hyperlink"/>
@@ -2973,7 +2969,7 @@
           <w:rFonts w:ascii="Consolas" w:hAnsi="Consolas" w:cs="Consolas"/>
         </w:rPr>
       </w:pPr>
-      <w:hyperlink r:id="rId115" w:history="1">
+      <w:hyperlink r:id="rId117" w:history="1">
         <w:r>
           <w:rPr>
             <w:rStyle w:val="Hyperlink"/>
@@ -2991,7 +2987,7 @@
           <w:rFonts w:ascii="Consolas" w:hAnsi="Consolas" w:cs="Consolas"/>
         </w:rPr>
       </w:pPr>
-      <w:hyperlink r:id="rId116" w:history="1">
+      <w:hyperlink r:id="rId118" w:history="1">
         <w:r>
           <w:rPr>
             <w:rStyle w:val="Hyperlink"/>
@@ -3009,7 +3005,7 @@
           <w:rFonts w:ascii="Consolas" w:hAnsi="Consolas" w:cs="Consolas"/>
         </w:rPr>
       </w:pPr>
-      <w:hyperlink r:id="rId117" w:history="1">
+      <w:hyperlink r:id="rId119" w:history="1">
         <w:r>
           <w:rPr>
             <w:rStyle w:val="Hyperlink"/>
@@ -3027,7 +3023,7 @@
           <w:rFonts w:ascii="Consolas" w:hAnsi="Consolas" w:cs="Consolas"/>
         </w:rPr>
       </w:pPr>
-      <w:hyperlink r:id="rId118" w:history="1">
+      <w:hyperlink r:id="rId120" w:history="1">
         <w:r>
           <w:rPr>
             <w:rStyle w:val="Hyperlink"/>
@@ -3045,7 +3041,7 @@
           <w:rFonts w:ascii="Consolas" w:hAnsi="Consolas" w:cs="Consolas"/>
         </w:rPr>
       </w:pPr>
-      <w:hyperlink r:id="rId119" w:history="1">
+      <w:hyperlink r:id="rId121" w:history="1">
         <w:r>
           <w:rPr>
             <w:rStyle w:val="Hyperlink"/>
@@ -3063,7 +3059,7 @@
           <w:rFonts w:ascii="Consolas" w:hAnsi="Consolas" w:cs="Consolas"/>
         </w:rPr>
       </w:pPr>
-      <w:hyperlink r:id="rId120" w:history="1">
+      <w:hyperlink r:id="rId122" w:history="1">
         <w:r>
           <w:rPr>
             <w:rStyle w:val="Hyperlink"/>
@@ -3081,7 +3077,7 @@
           <w:rFonts w:ascii="Consolas" w:hAnsi="Consolas" w:cs="Consolas"/>
         </w:rPr>
       </w:pPr>
-      <w:hyperlink r:id="rId121" w:history="1">
+      <w:hyperlink r:id="rId123" w:history="1">
         <w:r>
           <w:rPr>
             <w:rStyle w:val="Hyperlink"/>
@@ -3099,7 +3095,7 @@
           <w:rFonts w:ascii="Consolas" w:hAnsi="Consolas" w:cs="Consolas"/>
         </w:rPr>
       </w:pPr>
-      <w:hyperlink r:id="rId122" w:history="1">
+      <w:hyperlink r:id="rId124" w:history="1">
         <w:r>
           <w:rPr>
             <w:rStyle w:val="Hyperlink"/>
@@ -3117,7 +3113,7 @@
           <w:rFonts w:ascii="Consolas" w:hAnsi="Consolas" w:cs="Consolas"/>
         </w:rPr>
       </w:pPr>
-      <w:hyperlink r:id="rId123" w:history="1">
+      <w:hyperlink r:id="rId125" w:history="1">
         <w:r>
           <w:rPr>
             <w:rStyle w:val="Hyperlink"/>
@@ -3135,7 +3131,7 @@
           <w:rFonts w:ascii="Consolas" w:hAnsi="Consolas" w:cs="Consolas"/>
         </w:rPr>
       </w:pPr>
-      <w:hyperlink r:id="rId124" w:history="1">
+      <w:hyperlink r:id="rId126" w:history="1">
         <w:r>
           <w:rPr>
             <w:rStyle w:val="Hyperlink"/>
@@ -3166,7 +3162,7 @@
           <w:rFonts w:ascii="Consolas" w:hAnsi="Consolas" w:cs="Consolas"/>
         </w:rPr>
       </w:pPr>
-      <w:hyperlink r:id="rId125" w:history="1">
+      <w:hyperlink r:id="rId127" w:history="1">
         <w:r>
           <w:rPr>
             <w:rStyle w:val="Hyperlink"/>
@@ -3184,7 +3180,7 @@
           <w:rFonts w:ascii="Consolas" w:hAnsi="Consolas" w:cs="Consolas"/>
         </w:rPr>
       </w:pPr>
-      <w:hyperlink r:id="rId126" w:history="1">
+      <w:hyperlink r:id="rId128" w:history="1">
         <w:r>
           <w:rPr>
             <w:rStyle w:val="Hyperlink"/>
@@ -3202,7 +3198,7 @@
           <w:rFonts w:ascii="Consolas" w:hAnsi="Consolas" w:cs="Consolas"/>
         </w:rPr>
       </w:pPr>
-      <w:hyperlink r:id="rId127" w:history="1">
+      <w:hyperlink r:id="rId129" w:history="1">
         <w:r>
           <w:rPr>
             <w:rStyle w:val="Hyperlink"/>
@@ -3220,7 +3216,7 @@
           <w:rFonts w:ascii="Consolas" w:hAnsi="Consolas" w:cs="Consolas"/>
         </w:rPr>
       </w:pPr>
-      <w:hyperlink r:id="rId128" w:history="1">
+      <w:hyperlink r:id="rId130" w:history="1">
         <w:r>
           <w:rPr>
             <w:rStyle w:val="Hyperlink"/>
@@ -3238,7 +3234,7 @@
           <w:rFonts w:ascii="Consolas" w:hAnsi="Consolas" w:cs="Consolas"/>
         </w:rPr>
       </w:pPr>
-      <w:hyperlink r:id="rId129" w:history="1">
+      <w:hyperlink r:id="rId131" w:history="1">
         <w:r>
           <w:rPr>
             <w:rStyle w:val="Hyperlink"/>
@@ -3256,7 +3252,7 @@
           <w:rFonts w:ascii="Consolas" w:hAnsi="Consolas" w:cs="Consolas"/>
         </w:rPr>
       </w:pPr>
-      <w:hyperlink r:id="rId130" w:history="1">
+      <w:hyperlink r:id="rId132" w:history="1">
         <w:r>
           <w:rPr>
             <w:rStyle w:val="Hyperlink"/>
@@ -3274,7 +3270,7 @@
           <w:rFonts w:ascii="Consolas" w:hAnsi="Consolas" w:cs="Consolas"/>
         </w:rPr>
       </w:pPr>
-      <w:hyperlink r:id="rId131" w:history="1">
+      <w:hyperlink r:id="rId133" w:history="1">
         <w:r>
           <w:rPr>
             <w:rStyle w:val="Hyperlink"/>
@@ -3292,7 +3288,7 @@
           <w:rFonts w:ascii="Consolas" w:hAnsi="Consolas" w:cs="Consolas"/>
         </w:rPr>
       </w:pPr>
-      <w:hyperlink r:id="rId132" w:history="1">
+      <w:hyperlink r:id="rId134" w:history="1">
         <w:r>
           <w:rPr>
             <w:rStyle w:val="Hyperlink"/>
@@ -3310,7 +3306,7 @@
           <w:rFonts w:ascii="Consolas" w:hAnsi="Consolas" w:cs="Consolas"/>
         </w:rPr>
       </w:pPr>
-      <w:hyperlink r:id="rId133" w:history="1">
+      <w:hyperlink r:id="rId135" w:history="1">
         <w:r>
           <w:rPr>
             <w:rStyle w:val="Hyperlink"/>
@@ -3328,7 +3324,7 @@
           <w:rFonts w:ascii="Consolas" w:hAnsi="Consolas" w:cs="Consolas"/>
         </w:rPr>
       </w:pPr>
-      <w:hyperlink r:id="rId134" w:history="1">
+      <w:hyperlink r:id="rId136" w:history="1">
         <w:r>
           <w:rPr>
             <w:rStyle w:val="Hyperlink"/>
@@ -3346,7 +3342,7 @@
           <w:rFonts w:ascii="Consolas" w:hAnsi="Consolas" w:cs="Consolas"/>
         </w:rPr>
       </w:pPr>
-      <w:hyperlink r:id="rId135" w:history="1">
+      <w:hyperlink r:id="rId137" w:history="1">
         <w:r>
           <w:rPr>
             <w:rStyle w:val="Hyperlink"/>
@@ -3364,7 +3360,7 @@
           <w:rFonts w:ascii="Consolas" w:hAnsi="Consolas" w:cs="Consolas"/>
         </w:rPr>
       </w:pPr>
-      <w:hyperlink r:id="rId136" w:history="1">
+      <w:hyperlink r:id="rId138" w:history="1">
         <w:r>
           <w:rPr>
             <w:rStyle w:val="Hyperlink"/>
@@ -3382,7 +3378,7 @@
           <w:rFonts w:ascii="Consolas" w:hAnsi="Consolas" w:cs="Consolas"/>
         </w:rPr>
       </w:pPr>
-      <w:hyperlink r:id="rId137" w:history="1">
+      <w:hyperlink r:id="rId139" w:history="1">
         <w:r>
           <w:rPr>
             <w:rStyle w:val="Hyperlink"/>
@@ -3400,7 +3396,7 @@
           <w:rFonts w:ascii="Consolas" w:hAnsi="Consolas" w:cs="Consolas"/>
         </w:rPr>
       </w:pPr>
-      <w:hyperlink r:id="rId138" w:history="1">
+      <w:hyperlink r:id="rId140" w:history="1">
         <w:r>
           <w:rPr>
             <w:rStyle w:val="Hyperlink"/>
@@ -3418,7 +3414,7 @@
           <w:rFonts w:ascii="Consolas" w:hAnsi="Consolas" w:cs="Consolas"/>
         </w:rPr>
       </w:pPr>
-      <w:hyperlink r:id="rId139" w:history="1">
+      <w:hyperlink r:id="rId141" w:history="1">
         <w:r>
           <w:rPr>
             <w:rStyle w:val="Hyperlink"/>
@@ -3436,7 +3432,7 @@
           <w:rFonts w:ascii="Consolas" w:hAnsi="Consolas" w:cs="Consolas"/>
         </w:rPr>
       </w:pPr>
-      <w:hyperlink r:id="rId140" w:history="1">
+      <w:hyperlink r:id="rId142" w:history="1">
         <w:r>
           <w:rPr>
             <w:rStyle w:val="Hyperlink"/>
@@ -3454,7 +3450,7 @@
           <w:rFonts w:ascii="Consolas" w:hAnsi="Consolas" w:cs="Consolas"/>
         </w:rPr>
       </w:pPr>
-      <w:hyperlink r:id="rId141" w:history="1">
+      <w:hyperlink r:id="rId143" w:history="1">
         <w:r>
           <w:rPr>
             <w:rStyle w:val="Hyperlink"/>
@@ -3472,7 +3468,7 @@
           <w:rFonts w:ascii="Consolas" w:hAnsi="Consolas" w:cs="Consolas"/>
         </w:rPr>
       </w:pPr>
-      <w:hyperlink r:id="rId142" w:history="1">
+      <w:hyperlink r:id="rId144" w:history="1">
         <w:r>
           <w:rPr>
             <w:rStyle w:val="Hyperlink"/>
@@ -3490,7 +3486,7 @@
           <w:rFonts w:ascii="Consolas" w:hAnsi="Consolas" w:cs="Consolas"/>
         </w:rPr>
       </w:pPr>
-      <w:hyperlink r:id="rId143" w:history="1">
+      <w:hyperlink r:id="rId145" w:history="1">
         <w:r>
           <w:rPr>
             <w:rStyle w:val="Hyperlink"/>
@@ -3508,7 +3504,7 @@
           <w:rFonts w:ascii="Consolas" w:hAnsi="Consolas" w:cs="Consolas"/>
         </w:rPr>
       </w:pPr>
-      <w:hyperlink r:id="rId144" w:history="1">
+      <w:hyperlink r:id="rId146" w:history="1">
         <w:r>
           <w:rPr>
             <w:rStyle w:val="Hyperlink"/>
@@ -3526,7 +3522,7 @@
           <w:rFonts w:ascii="Consolas" w:hAnsi="Consolas" w:cs="Consolas"/>
         </w:rPr>
       </w:pPr>
-      <w:hyperlink r:id="rId145" w:history="1">
+      <w:hyperlink r:id="rId147" w:history="1">
         <w:r>
           <w:rPr>
             <w:rStyle w:val="Hyperlink"/>
@@ -3557,7 +3553,7 @@
           <w:rFonts w:ascii="Consolas" w:hAnsi="Consolas" w:cs="Consolas"/>
         </w:rPr>
       </w:pPr>
-      <w:hyperlink r:id="rId146" w:history="1">
+      <w:hyperlink r:id="rId148" w:history="1">
         <w:r>
           <w:rPr>
             <w:rStyle w:val="Hyperlink"/>
@@ -3575,7 +3571,7 @@
           <w:rFonts w:ascii="Consolas" w:hAnsi="Consolas" w:cs="Consolas"/>
         </w:rPr>
       </w:pPr>
-      <w:hyperlink r:id="rId147" w:history="1">
+      <w:hyperlink r:id="rId149" w:history="1">
         <w:r>
           <w:rPr>
             <w:rStyle w:val="Hyperlink"/>
@@ -3593,7 +3589,7 @@
           <w:rFonts w:ascii="Consolas" w:hAnsi="Consolas" w:cs="Consolas"/>
         </w:rPr>
       </w:pPr>
-      <w:hyperlink r:id="rId148" w:history="1">
+      <w:hyperlink r:id="rId150" w:history="1">
         <w:r>
           <w:rPr>
             <w:rStyle w:val="Hyperlink"/>
@@ -3611,7 +3607,7 @@
           <w:rFonts w:ascii="Consolas" w:hAnsi="Consolas" w:cs="Consolas"/>
         </w:rPr>
       </w:pPr>
-      <w:hyperlink r:id="rId149" w:history="1">
+      <w:hyperlink r:id="rId151" w:history="1">
         <w:r>
           <w:rPr>
             <w:rStyle w:val="Hyperlink"/>
@@ -3629,7 +3625,7 @@
           <w:rFonts w:ascii="Consolas" w:hAnsi="Consolas" w:cs="Consolas"/>
         </w:rPr>
       </w:pPr>
-      <w:hyperlink r:id="rId150" w:history="1">
+      <w:hyperlink r:id="rId152" w:history="1">
         <w:r>
           <w:rPr>
             <w:rStyle w:val="Hyperlink"/>
@@ -3647,7 +3643,7 @@
           <w:rFonts w:ascii="Consolas" w:hAnsi="Consolas" w:cs="Consolas"/>
         </w:rPr>
       </w:pPr>
-      <w:hyperlink r:id="rId151" w:history="1">
+      <w:hyperlink r:id="rId153" w:history="1">
         <w:r>
           <w:rPr>
             <w:rStyle w:val="Hyperlink"/>
@@ -3665,7 +3661,7 @@
           <w:rFonts w:ascii="Consolas" w:hAnsi="Consolas" w:cs="Consolas"/>
         </w:rPr>
       </w:pPr>
-      <w:hyperlink r:id="rId152" w:history="1">
+      <w:hyperlink r:id="rId154" w:history="1">
         <w:r>
           <w:rPr>
             <w:rStyle w:val="Hyperlink"/>
@@ -3683,7 +3679,7 @@
           <w:rFonts w:ascii="Consolas" w:hAnsi="Consolas" w:cs="Consolas"/>
         </w:rPr>
       </w:pPr>
-      <w:hyperlink r:id="rId153" w:history="1">
+      <w:hyperlink r:id="rId155" w:history="1">
         <w:r>
           <w:rPr>
             <w:rStyle w:val="Hyperlink"/>
@@ -3701,7 +3697,7 @@
           <w:rFonts w:ascii="Consolas" w:hAnsi="Consolas" w:cs="Consolas"/>
         </w:rPr>
       </w:pPr>
-      <w:hyperlink r:id="rId154" w:history="1">
+      <w:hyperlink r:id="rId156" w:history="1">
         <w:r>
           <w:rPr>
             <w:rStyle w:val="Hyperlink"/>
@@ -3719,7 +3715,7 @@
           <w:rFonts w:ascii="Consolas" w:hAnsi="Consolas" w:cs="Consolas"/>
         </w:rPr>
       </w:pPr>
-      <w:hyperlink r:id="rId155" w:history="1">
+      <w:hyperlink r:id="rId157" w:history="1">
         <w:r>
           <w:rPr>
             <w:rStyle w:val="Hyperlink"/>
@@ -3737,7 +3733,7 @@
           <w:rFonts w:ascii="Consolas" w:hAnsi="Consolas" w:cs="Consolas"/>
         </w:rPr>
       </w:pPr>
-      <w:hyperlink r:id="rId156" w:history="1">
+      <w:hyperlink r:id="rId158" w:history="1">
         <w:r>
           <w:rPr>
             <w:rStyle w:val="Hyperlink"/>
@@ -3755,7 +3751,7 @@
           <w:rFonts w:ascii="Consolas" w:hAnsi="Consolas" w:cs="Consolas"/>
         </w:rPr>
       </w:pPr>
-      <w:hyperlink r:id="rId157" w:history="1">
+      <w:hyperlink r:id="rId159" w:history="1">
         <w:r>
           <w:rPr>
             <w:rStyle w:val="Hyperlink"/>
@@ -3773,7 +3769,7 @@
           <w:rFonts w:ascii="Consolas" w:hAnsi="Consolas" w:cs="Consolas"/>
         </w:rPr>
       </w:pPr>
-      <w:hyperlink r:id="rId158" w:history="1">
+      <w:hyperlink r:id="rId160" w:history="1">
         <w:r>
           <w:rPr>
             <w:rStyle w:val="Hyperlink"/>
@@ -3791,7 +3787,7 @@
           <w:rFonts w:ascii="Consolas" w:hAnsi="Consolas" w:cs="Consolas"/>
         </w:rPr>
       </w:pPr>
-      <w:hyperlink r:id="rId159" w:history="1">
+      <w:hyperlink r:id="rId161" w:history="1">
         <w:r>
           <w:rPr>
             <w:rStyle w:val="Hyperlink"/>
@@ -3809,7 +3805,7 @@
           <w:rFonts w:ascii="Consolas" w:hAnsi="Consolas" w:cs="Consolas"/>
         </w:rPr>
       </w:pPr>
-      <w:hyperlink r:id="rId160" w:history="1">
+      <w:hyperlink r:id="rId162" w:history="1">
         <w:r>
           <w:rPr>
             <w:rStyle w:val="Hyperlink"/>
@@ -3827,7 +3823,7 @@
           <w:rFonts w:ascii="Consolas" w:hAnsi="Consolas" w:cs="Consolas"/>
         </w:rPr>
       </w:pPr>
-      <w:hyperlink r:id="rId161" w:history="1">
+      <w:hyperlink r:id="rId163" w:history="1">
         <w:r>
           <w:rPr>
             <w:rStyle w:val="Hyperlink"/>
@@ -3845,7 +3841,7 @@
           <w:rFonts w:ascii="Consolas" w:hAnsi="Consolas" w:cs="Consolas"/>
         </w:rPr>
       </w:pPr>
-      <w:hyperlink r:id="rId162" w:history="1">
+      <w:hyperlink r:id="rId164" w:history="1">
         <w:r>
           <w:rPr>
             <w:rStyle w:val="Hyperlink"/>
@@ -3863,7 +3859,7 @@
           <w:rFonts w:ascii="Consolas" w:hAnsi="Consolas" w:cs="Consolas"/>
         </w:rPr>
       </w:pPr>
-      <w:hyperlink r:id="rId163" w:history="1">
+      <w:hyperlink r:id="rId165" w:history="1">
         <w:r>
           <w:rPr>
             <w:rStyle w:val="Hyperlink"/>
@@ -3881,7 +3877,7 @@
           <w:rFonts w:ascii="Consolas" w:hAnsi="Consolas" w:cs="Consolas"/>
         </w:rPr>
       </w:pPr>
-      <w:hyperlink r:id="rId164" w:history="1">
+      <w:hyperlink r:id="rId166" w:history="1">
         <w:r>
           <w:rPr>
             <w:rStyle w:val="Hyperlink"/>
@@ -3899,7 +3895,7 @@
           <w:rFonts w:ascii="Consolas" w:hAnsi="Consolas" w:cs="Consolas"/>
         </w:rPr>
       </w:pPr>
-      <w:hyperlink r:id="rId165" w:history="1">
+      <w:hyperlink r:id="rId167" w:history="1">
         <w:r>
           <w:rPr>
             <w:rStyle w:val="Hyperlink"/>
@@ -3917,7 +3913,7 @@
           <w:rFonts w:ascii="Consolas" w:hAnsi="Consolas" w:cs="Consolas"/>
         </w:rPr>
       </w:pPr>
-      <w:hyperlink r:id="rId166" w:history="1">
+      <w:hyperlink r:id="rId168" w:history="1">
         <w:r>
           <w:rPr>
             <w:rStyle w:val="Hyperlink"/>
@@ -3935,7 +3931,7 @@
           <w:rFonts w:ascii="Consolas" w:hAnsi="Consolas" w:cs="Consolas"/>
         </w:rPr>
       </w:pPr>
-      <w:hyperlink r:id="rId167" w:history="1">
+      <w:hyperlink r:id="rId169" w:history="1">
         <w:r>
           <w:rPr>
             <w:rStyle w:val="Hyperlink"/>
@@ -3955,6 +3951,7 @@
         <w15:collapsed/>
       </w:pPr>
       <w:r>
+        <w:lastRenderedPageBreak/>
         <w:t>Ninja-08</w:t>
       </w:r>
     </w:p>
@@ -3966,7 +3963,7 @@
           <w:rFonts w:ascii="Consolas" w:hAnsi="Consolas" w:cs="Consolas"/>
         </w:rPr>
       </w:pPr>
-      <w:hyperlink r:id="rId168" w:history="1">
+      <w:hyperlink r:id="rId170" w:history="1">
         <w:r>
           <w:rPr>
             <w:rStyle w:val="Hyperlink"/>
@@ -3984,7 +3981,7 @@
           <w:rFonts w:ascii="Consolas" w:hAnsi="Consolas" w:cs="Consolas"/>
         </w:rPr>
       </w:pPr>
-      <w:hyperlink r:id="rId169" w:history="1">
+      <w:hyperlink r:id="rId171" w:history="1">
         <w:r>
           <w:rPr>
             <w:rStyle w:val="Hyperlink"/>
@@ -4002,7 +3999,7 @@
           <w:rFonts w:ascii="Consolas" w:hAnsi="Consolas" w:cs="Consolas"/>
         </w:rPr>
       </w:pPr>
-      <w:hyperlink r:id="rId170" w:history="1">
+      <w:hyperlink r:id="rId172" w:history="1">
         <w:r>
           <w:rPr>
             <w:rStyle w:val="Hyperlink"/>
@@ -4020,7 +4017,7 @@
           <w:rFonts w:ascii="Consolas" w:hAnsi="Consolas" w:cs="Consolas"/>
         </w:rPr>
       </w:pPr>
-      <w:hyperlink r:id="rId171" w:history="1">
+      <w:hyperlink r:id="rId173" w:history="1">
         <w:r>
           <w:rPr>
             <w:rStyle w:val="Hyperlink"/>
@@ -4038,7 +4035,7 @@
           <w:rFonts w:ascii="Consolas" w:hAnsi="Consolas" w:cs="Consolas"/>
         </w:rPr>
       </w:pPr>
-      <w:hyperlink r:id="rId172" w:history="1">
+      <w:hyperlink r:id="rId174" w:history="1">
         <w:r>
           <w:rPr>
             <w:rStyle w:val="Hyperlink"/>
@@ -4056,7 +4053,7 @@
           <w:rFonts w:ascii="Consolas" w:hAnsi="Consolas" w:cs="Consolas"/>
         </w:rPr>
       </w:pPr>
-      <w:hyperlink r:id="rId173" w:history="1">
+      <w:hyperlink r:id="rId175" w:history="1">
         <w:r>
           <w:rPr>
             <w:rStyle w:val="Hyperlink"/>
@@ -4074,7 +4071,7 @@
           <w:rFonts w:ascii="Consolas" w:hAnsi="Consolas" w:cs="Consolas"/>
         </w:rPr>
       </w:pPr>
-      <w:hyperlink r:id="rId174" w:history="1">
+      <w:hyperlink r:id="rId176" w:history="1">
         <w:r>
           <w:rPr>
             <w:rStyle w:val="Hyperlink"/>
@@ -4092,7 +4089,7 @@
           <w:rFonts w:ascii="Consolas" w:hAnsi="Consolas" w:cs="Consolas"/>
         </w:rPr>
       </w:pPr>
-      <w:hyperlink r:id="rId175" w:history="1">
+      <w:hyperlink r:id="rId177" w:history="1">
         <w:r>
           <w:rPr>
             <w:rStyle w:val="Hyperlink"/>
@@ -4110,7 +4107,7 @@
           <w:rFonts w:ascii="Consolas" w:hAnsi="Consolas" w:cs="Consolas"/>
         </w:rPr>
       </w:pPr>
-      <w:hyperlink r:id="rId176" w:history="1">
+      <w:hyperlink r:id="rId178" w:history="1">
         <w:r>
           <w:rPr>
             <w:rStyle w:val="Hyperlink"/>
@@ -4128,7 +4125,7 @@
           <w:rFonts w:ascii="Consolas" w:hAnsi="Consolas" w:cs="Consolas"/>
         </w:rPr>
       </w:pPr>
-      <w:hyperlink r:id="rId177" w:history="1">
+      <w:hyperlink r:id="rId179" w:history="1">
         <w:r>
           <w:rPr>
             <w:rStyle w:val="Hyperlink"/>
@@ -4146,7 +4143,7 @@
           <w:rFonts w:ascii="Consolas" w:hAnsi="Consolas" w:cs="Consolas"/>
         </w:rPr>
       </w:pPr>
-      <w:hyperlink r:id="rId178" w:history="1">
+      <w:hyperlink r:id="rId180" w:history="1">
         <w:r>
           <w:rPr>
             <w:rStyle w:val="Hyperlink"/>
@@ -4164,7 +4161,7 @@
           <w:rFonts w:ascii="Consolas" w:hAnsi="Consolas" w:cs="Consolas"/>
         </w:rPr>
       </w:pPr>
-      <w:hyperlink r:id="rId179" w:history="1">
+      <w:hyperlink r:id="rId181" w:history="1">
         <w:r>
           <w:rPr>
             <w:rStyle w:val="Hyperlink"/>
@@ -4195,7 +4192,7 @@
           <w:rFonts w:ascii="Consolas" w:hAnsi="Consolas" w:cs="Consolas"/>
         </w:rPr>
       </w:pPr>
-      <w:hyperlink r:id="rId180" w:history="1">
+      <w:hyperlink r:id="rId182" w:history="1">
         <w:r>
           <w:rPr>
             <w:rStyle w:val="Hyperlink"/>
@@ -4213,7 +4210,7 @@
           <w:rFonts w:ascii="Consolas" w:hAnsi="Consolas" w:cs="Consolas"/>
         </w:rPr>
       </w:pPr>
-      <w:hyperlink r:id="rId181" w:history="1">
+      <w:hyperlink r:id="rId183" w:history="1">
         <w:r>
           <w:rPr>
             <w:rStyle w:val="Hyperlink"/>
@@ -4231,7 +4228,7 @@
           <w:rFonts w:ascii="Consolas" w:hAnsi="Consolas" w:cs="Consolas"/>
         </w:rPr>
       </w:pPr>
-      <w:hyperlink r:id="rId182" w:history="1">
+      <w:hyperlink r:id="rId184" w:history="1">
         <w:r>
           <w:rPr>
             <w:rStyle w:val="Hyperlink"/>
@@ -4249,7 +4246,7 @@
           <w:rFonts w:ascii="Consolas" w:hAnsi="Consolas" w:cs="Consolas"/>
         </w:rPr>
       </w:pPr>
-      <w:hyperlink r:id="rId183" w:history="1">
+      <w:hyperlink r:id="rId185" w:history="1">
         <w:r>
           <w:rPr>
             <w:rStyle w:val="Hyperlink"/>
@@ -4267,7 +4264,7 @@
           <w:rFonts w:ascii="Consolas" w:hAnsi="Consolas" w:cs="Consolas"/>
         </w:rPr>
       </w:pPr>
-      <w:hyperlink r:id="rId184" w:history="1">
+      <w:hyperlink r:id="rId186" w:history="1">
         <w:r>
           <w:rPr>
             <w:rStyle w:val="Hyperlink"/>
@@ -4285,7 +4282,7 @@
           <w:rFonts w:ascii="Consolas" w:hAnsi="Consolas" w:cs="Consolas"/>
         </w:rPr>
       </w:pPr>
-      <w:hyperlink r:id="rId185" w:history="1">
+      <w:hyperlink r:id="rId187" w:history="1">
         <w:r>
           <w:rPr>
             <w:rStyle w:val="Hyperlink"/>
@@ -4303,7 +4300,7 @@
           <w:rFonts w:ascii="Consolas" w:hAnsi="Consolas" w:cs="Consolas"/>
         </w:rPr>
       </w:pPr>
-      <w:hyperlink r:id="rId186" w:history="1">
+      <w:hyperlink r:id="rId188" w:history="1">
         <w:r>
           <w:rPr>
             <w:rStyle w:val="Hyperlink"/>
@@ -4321,7 +4318,7 @@
           <w:rFonts w:ascii="Consolas" w:hAnsi="Consolas" w:cs="Consolas"/>
         </w:rPr>
       </w:pPr>
-      <w:hyperlink r:id="rId187" w:history="1">
+      <w:hyperlink r:id="rId189" w:history="1">
         <w:r>
           <w:rPr>
             <w:rStyle w:val="Hyperlink"/>
@@ -4339,7 +4336,7 @@
           <w:rFonts w:ascii="Consolas" w:hAnsi="Consolas" w:cs="Consolas"/>
         </w:rPr>
       </w:pPr>
-      <w:hyperlink r:id="rId188" w:history="1">
+      <w:hyperlink r:id="rId190" w:history="1">
         <w:r>
           <w:rPr>
             <w:rStyle w:val="Hyperlink"/>
@@ -4357,7 +4354,7 @@
           <w:rFonts w:ascii="Consolas" w:hAnsi="Consolas" w:cs="Consolas"/>
         </w:rPr>
       </w:pPr>
-      <w:hyperlink r:id="rId189" w:history="1">
+      <w:hyperlink r:id="rId191" w:history="1">
         <w:r>
           <w:rPr>
             <w:rStyle w:val="Hyperlink"/>
@@ -4375,7 +4372,7 @@
           <w:rFonts w:ascii="Consolas" w:hAnsi="Consolas" w:cs="Consolas"/>
         </w:rPr>
       </w:pPr>
-      <w:hyperlink r:id="rId190" w:history="1">
+      <w:hyperlink r:id="rId192" w:history="1">
         <w:r>
           <w:rPr>
             <w:rStyle w:val="Hyperlink"/>
@@ -4393,7 +4390,7 @@
           <w:rFonts w:ascii="Consolas" w:hAnsi="Consolas" w:cs="Consolas"/>
         </w:rPr>
       </w:pPr>
-      <w:hyperlink r:id="rId191" w:history="1">
+      <w:hyperlink r:id="rId193" w:history="1">
         <w:r>
           <w:rPr>
             <w:rStyle w:val="Hyperlink"/>
@@ -4411,7 +4408,7 @@
           <w:rFonts w:ascii="Consolas" w:hAnsi="Consolas" w:cs="Consolas"/>
         </w:rPr>
       </w:pPr>
-      <w:hyperlink r:id="rId192" w:history="1">
+      <w:hyperlink r:id="rId194" w:history="1">
         <w:r>
           <w:rPr>
             <w:rStyle w:val="Hyperlink"/>
@@ -4442,7 +4439,7 @@
           <w:rFonts w:ascii="Consolas" w:hAnsi="Consolas" w:cs="Consolas"/>
         </w:rPr>
       </w:pPr>
-      <w:hyperlink r:id="rId193" w:history="1">
+      <w:hyperlink r:id="rId195" w:history="1">
         <w:r>
           <w:rPr>
             <w:rStyle w:val="Hyperlink"/>
@@ -4460,7 +4457,7 @@
           <w:rFonts w:ascii="Consolas" w:hAnsi="Consolas" w:cs="Consolas"/>
         </w:rPr>
       </w:pPr>
-      <w:hyperlink r:id="rId194" w:history="1">
+      <w:hyperlink r:id="rId196" w:history="1">
         <w:r>
           <w:rPr>
             <w:rStyle w:val="Hyperlink"/>
@@ -4478,7 +4475,7 @@
           <w:rFonts w:ascii="Consolas" w:hAnsi="Consolas" w:cs="Consolas"/>
         </w:rPr>
       </w:pPr>
-      <w:hyperlink r:id="rId195" w:history="1">
+      <w:hyperlink r:id="rId197" w:history="1">
         <w:r>
           <w:rPr>
             <w:rStyle w:val="Hyperlink"/>
@@ -4496,7 +4493,7 @@
           <w:rFonts w:ascii="Consolas" w:hAnsi="Consolas" w:cs="Consolas"/>
         </w:rPr>
       </w:pPr>
-      <w:hyperlink r:id="rId196" w:history="1">
+      <w:hyperlink r:id="rId198" w:history="1">
         <w:r>
           <w:rPr>
             <w:rStyle w:val="Hyperlink"/>
@@ -4514,7 +4511,7 @@
           <w:rFonts w:ascii="Consolas" w:hAnsi="Consolas" w:cs="Consolas"/>
         </w:rPr>
       </w:pPr>
-      <w:hyperlink r:id="rId197" w:history="1">
+      <w:hyperlink r:id="rId199" w:history="1">
         <w:r>
           <w:rPr>
             <w:rStyle w:val="Hyperlink"/>
@@ -4532,7 +4529,7 @@
           <w:rFonts w:ascii="Consolas" w:hAnsi="Consolas" w:cs="Consolas"/>
         </w:rPr>
       </w:pPr>
-      <w:hyperlink r:id="rId198" w:history="1">
+      <w:hyperlink r:id="rId200" w:history="1">
         <w:r>
           <w:rPr>
             <w:rStyle w:val="Hyperlink"/>
@@ -4550,7 +4547,7 @@
           <w:rFonts w:ascii="Consolas" w:hAnsi="Consolas" w:cs="Consolas"/>
         </w:rPr>
       </w:pPr>
-      <w:hyperlink r:id="rId199" w:history="1">
+      <w:hyperlink r:id="rId201" w:history="1">
         <w:r>
           <w:rPr>
             <w:rStyle w:val="Hyperlink"/>
@@ -4568,7 +4565,7 @@
           <w:rFonts w:ascii="Consolas" w:hAnsi="Consolas" w:cs="Consolas"/>
         </w:rPr>
       </w:pPr>
-      <w:hyperlink r:id="rId200" w:history="1">
+      <w:hyperlink r:id="rId202" w:history="1">
         <w:r>
           <w:rPr>
             <w:rStyle w:val="Hyperlink"/>
@@ -4586,7 +4583,7 @@
           <w:rFonts w:ascii="Consolas" w:hAnsi="Consolas" w:cs="Consolas"/>
         </w:rPr>
       </w:pPr>
-      <w:hyperlink r:id="rId201" w:history="1">
+      <w:hyperlink r:id="rId203" w:history="1">
         <w:r>
           <w:rPr>
             <w:rStyle w:val="Hyperlink"/>
@@ -4604,7 +4601,7 @@
           <w:rFonts w:ascii="Consolas" w:hAnsi="Consolas" w:cs="Consolas"/>
         </w:rPr>
       </w:pPr>
-      <w:hyperlink r:id="rId202" w:history="1">
+      <w:hyperlink r:id="rId204" w:history="1">
         <w:r>
           <w:rPr>
             <w:rStyle w:val="Hyperlink"/>
@@ -4622,7 +4619,7 @@
           <w:rFonts w:ascii="Consolas" w:hAnsi="Consolas" w:cs="Consolas"/>
         </w:rPr>
       </w:pPr>
-      <w:hyperlink r:id="rId203" w:history="1">
+      <w:hyperlink r:id="rId205" w:history="1">
         <w:r>
           <w:rPr>
             <w:rStyle w:val="Hyperlink"/>
@@ -4640,7 +4637,7 @@
           <w:rFonts w:ascii="Consolas" w:hAnsi="Consolas" w:cs="Consolas"/>
         </w:rPr>
       </w:pPr>
-      <w:hyperlink r:id="rId204" w:history="1">
+      <w:hyperlink r:id="rId206" w:history="1">
         <w:r>
           <w:rPr>
             <w:rStyle w:val="Hyperlink"/>
@@ -4658,7 +4655,7 @@
           <w:rFonts w:ascii="Consolas" w:hAnsi="Consolas" w:cs="Consolas"/>
         </w:rPr>
       </w:pPr>
-      <w:hyperlink r:id="rId205" w:history="1">
+      <w:hyperlink r:id="rId207" w:history="1">
         <w:r>
           <w:rPr>
             <w:rStyle w:val="Hyperlink"/>
@@ -4676,7 +4673,7 @@
           <w:rFonts w:ascii="Consolas" w:hAnsi="Consolas" w:cs="Consolas"/>
         </w:rPr>
       </w:pPr>
-      <w:hyperlink r:id="rId206" w:history="1">
+      <w:hyperlink r:id="rId208" w:history="1">
         <w:r>
           <w:rPr>
             <w:rStyle w:val="Hyperlink"/>
@@ -4694,7 +4691,7 @@
           <w:rFonts w:ascii="Consolas" w:hAnsi="Consolas" w:cs="Consolas"/>
         </w:rPr>
       </w:pPr>
-      <w:hyperlink r:id="rId207" w:history="1">
+      <w:hyperlink r:id="rId209" w:history="1">
         <w:r>
           <w:rPr>
             <w:rStyle w:val="Hyperlink"/>
@@ -4712,7 +4709,7 @@
           <w:rFonts w:ascii="Consolas" w:hAnsi="Consolas" w:cs="Consolas"/>
         </w:rPr>
       </w:pPr>
-      <w:hyperlink r:id="rId208" w:history="1">
+      <w:hyperlink r:id="rId210" w:history="1">
         <w:r>
           <w:rPr>
             <w:rStyle w:val="Hyperlink"/>
@@ -4730,7 +4727,7 @@
           <w:rFonts w:ascii="Consolas" w:hAnsi="Consolas" w:cs="Consolas"/>
         </w:rPr>
       </w:pPr>
-      <w:hyperlink r:id="rId209" w:history="1">
+      <w:hyperlink r:id="rId211" w:history="1">
         <w:r>
           <w:rPr>
             <w:rStyle w:val="Hyperlink"/>
@@ -4748,7 +4745,7 @@
           <w:rFonts w:ascii="Consolas" w:hAnsi="Consolas" w:cs="Consolas"/>
         </w:rPr>
       </w:pPr>
-      <w:hyperlink r:id="rId210" w:history="1">
+      <w:hyperlink r:id="rId212" w:history="1">
         <w:r>
           <w:rPr>
             <w:rStyle w:val="Hyperlink"/>
@@ -4766,7 +4763,7 @@
           <w:rFonts w:ascii="Consolas" w:hAnsi="Consolas" w:cs="Consolas"/>
         </w:rPr>
       </w:pPr>
-      <w:hyperlink r:id="rId211" w:history="1">
+      <w:hyperlink r:id="rId213" w:history="1">
         <w:r>
           <w:rPr>
             <w:rStyle w:val="Hyperlink"/>
@@ -4784,7 +4781,7 @@
           <w:rFonts w:ascii="Consolas" w:hAnsi="Consolas" w:cs="Consolas"/>
         </w:rPr>
       </w:pPr>
-      <w:hyperlink r:id="rId212" w:history="1">
+      <w:hyperlink r:id="rId214" w:history="1">
         <w:r>
           <w:rPr>
             <w:rStyle w:val="Hyperlink"/>
@@ -4802,7 +4799,7 @@
           <w:rFonts w:ascii="Consolas" w:hAnsi="Consolas" w:cs="Consolas"/>
         </w:rPr>
       </w:pPr>
-      <w:hyperlink r:id="rId213" w:history="1">
+      <w:hyperlink r:id="rId215" w:history="1">
         <w:r>
           <w:rPr>
             <w:rStyle w:val="Hyperlink"/>
@@ -4820,7 +4817,7 @@
           <w:rFonts w:ascii="Consolas" w:hAnsi="Consolas" w:cs="Consolas"/>
         </w:rPr>
       </w:pPr>
-      <w:hyperlink r:id="rId214" w:history="1">
+      <w:hyperlink r:id="rId216" w:history="1">
         <w:r>
           <w:rPr>
             <w:rStyle w:val="Hyperlink"/>
@@ -4838,7 +4835,7 @@
           <w:rFonts w:ascii="Consolas" w:hAnsi="Consolas" w:cs="Consolas"/>
         </w:rPr>
       </w:pPr>
-      <w:hyperlink r:id="rId215" w:history="1">
+      <w:hyperlink r:id="rId217" w:history="1">
         <w:r>
           <w:rPr>
             <w:rStyle w:val="Hyperlink"/>
@@ -4849,6 +4846,8 @@
       </w:hyperlink>
     </w:p>
     <w:sectPr>
+      <w:headerReference w:type="default" r:id="rId218"/>
+      <w:footerReference w:type="default" r:id="rId219"/>
       <w:pgSz w:w="12240" w:h="15840"/>
       <w:pgMar w:top="1440" w:right="1440" w:bottom="1440" w:left="1440" w:header="720" w:footer="720" w:gutter="0"/>
       <w:cols w:space="720"/>
@@ -4856,6 +4855,165 @@
     </w:sectPr>
   </w:body>
 </w:document>
+</file>
+
+<file path=word/endnotes.xml><?xml version="1.0" encoding="utf-8"?>
+<w:endnotes xmlns:wpc="http://schemas.microsoft.com/office/word/2010/wordprocessingCanvas" xmlns:mc="http://schemas.openxmlformats.org/markup-compatibility/2006" xmlns:o="urn:schemas-microsoft-com:office:office" xmlns:r="http://schemas.openxmlformats.org/officeDocument/2006/relationships" xmlns:m="http://schemas.openxmlformats.org/officeDocument/2006/math" xmlns:v="urn:schemas-microsoft-com:vml" xmlns:wp14="http://schemas.microsoft.com/office/word/2010/wordprocessingDrawing" xmlns:wp="http://schemas.openxmlformats.org/drawingml/2006/wordprocessingDrawing" xmlns:w10="urn:schemas-microsoft-com:office:word" xmlns:w="http://schemas.openxmlformats.org/wordprocessingml/2006/main" xmlns:w14="http://schemas.microsoft.com/office/word/2010/wordml" xmlns:w15="http://schemas.microsoft.com/office/word/2012/wordml" xmlns:wpg="http://schemas.microsoft.com/office/word/2010/wordprocessingGroup" xmlns:wpi="http://schemas.microsoft.com/office/word/2010/wordprocessingInk" xmlns:wne="http://schemas.microsoft.com/office/word/2006/wordml" xmlns:wps="http://schemas.microsoft.com/office/word/2010/wordprocessingShape" mc:Ignorable="w14 w15 wp14">
+  <w:endnote w:type="separator" w:id="-1">
+    <w:p>
+      <w:pPr>
+        <w:spacing w:after="0" w:line="240" w:lineRule="auto"/>
+      </w:pPr>
+      <w:r>
+        <w:separator/>
+      </w:r>
+    </w:p>
+  </w:endnote>
+  <w:endnote w:type="continuationSeparator" w:id="0">
+    <w:p>
+      <w:pPr>
+        <w:spacing w:after="0" w:line="240" w:lineRule="auto"/>
+      </w:pPr>
+      <w:r>
+        <w:continuationSeparator/>
+      </w:r>
+    </w:p>
+  </w:endnote>
+</w:endnotes>
+</file>
+
+<file path=word/footer1.xml><?xml version="1.0" encoding="utf-8"?>
+<w:ftr xmlns:wpc="http://schemas.microsoft.com/office/word/2010/wordprocessingCanvas" xmlns:mc="http://schemas.openxmlformats.org/markup-compatibility/2006" xmlns:o="urn:schemas-microsoft-com:office:office" xmlns:r="http://schemas.openxmlformats.org/officeDocument/2006/relationships" xmlns:m="http://schemas.openxmlformats.org/officeDocument/2006/math" xmlns:v="urn:schemas-microsoft-com:vml" xmlns:wp14="http://schemas.microsoft.com/office/word/2010/wordprocessingDrawing" xmlns:wp="http://schemas.openxmlformats.org/drawingml/2006/wordprocessingDrawing" xmlns:w10="urn:schemas-microsoft-com:office:word" xmlns:w="http://schemas.openxmlformats.org/wordprocessingml/2006/main" xmlns:w14="http://schemas.microsoft.com/office/word/2010/wordml" xmlns:w15="http://schemas.microsoft.com/office/word/2012/wordml" xmlns:wpg="http://schemas.microsoft.com/office/word/2010/wordprocessingGroup" xmlns:wpi="http://schemas.microsoft.com/office/word/2010/wordprocessingInk" xmlns:wne="http://schemas.microsoft.com/office/word/2006/wordml" xmlns:wps="http://schemas.microsoft.com/office/word/2010/wordprocessingShape" mc:Ignorable="w14 w15 wp14">
+  <w:p>
+    <w:pPr>
+      <w:jc w:val="both"/>
+      <w:rPr>
+        <w:i/>
+        <w:color w:val="808080" w:themeColor="background1" w:themeShade="80"/>
+      </w:rPr>
+    </w:pPr>
+    <w:r>
+      <w:rPr>
+        <w:b/>
+        <w:i/>
+        <w:color w:val="808080" w:themeColor="background1" w:themeShade="80"/>
+      </w:rPr>
+      <w:t>NOTE:</w:t>
+    </w:r>
+    <w:r>
+      <w:rPr>
+        <w:i/>
+        <w:color w:val="808080" w:themeColor="background1" w:themeShade="80"/>
+      </w:rPr>
+      <w:t xml:space="preserve"> This document is proprietary and confidential. No part of this document may be disclosed in any manner to a third party without the prior written consent of Isango Pvt</w:t>
+    </w:r>
+    <w:r>
+      <w:rPr>
+        <w:i/>
+        <w:color w:val="808080" w:themeColor="background1" w:themeShade="80"/>
+      </w:rPr>
+      <w:t>.</w:t>
+    </w:r>
+    <w:r>
+      <w:rPr>
+        <w:i/>
+        <w:color w:val="808080" w:themeColor="background1" w:themeShade="80"/>
+      </w:rPr>
+      <w:t xml:space="preserve"> Ltd.</w:t>
+    </w:r>
+  </w:p>
+</w:ftr>
+</file>
+
+<file path=word/footnotes.xml><?xml version="1.0" encoding="utf-8"?>
+<w:footnotes xmlns:wpc="http://schemas.microsoft.com/office/word/2010/wordprocessingCanvas" xmlns:mc="http://schemas.openxmlformats.org/markup-compatibility/2006" xmlns:o="urn:schemas-microsoft-com:office:office" xmlns:r="http://schemas.openxmlformats.org/officeDocument/2006/relationships" xmlns:m="http://schemas.openxmlformats.org/officeDocument/2006/math" xmlns:v="urn:schemas-microsoft-com:vml" xmlns:wp14="http://schemas.microsoft.com/office/word/2010/wordprocessingDrawing" xmlns:wp="http://schemas.openxmlformats.org/drawingml/2006/wordprocessingDrawing" xmlns:w10="urn:schemas-microsoft-com:office:word" xmlns:w="http://schemas.openxmlformats.org/wordprocessingml/2006/main" xmlns:w14="http://schemas.microsoft.com/office/word/2010/wordml" xmlns:w15="http://schemas.microsoft.com/office/word/2012/wordml" xmlns:wpg="http://schemas.microsoft.com/office/word/2010/wordprocessingGroup" xmlns:wpi="http://schemas.microsoft.com/office/word/2010/wordprocessingInk" xmlns:wne="http://schemas.microsoft.com/office/word/2006/wordml" xmlns:wps="http://schemas.microsoft.com/office/word/2010/wordprocessingShape" mc:Ignorable="w14 w15 wp14">
+  <w:footnote w:type="separator" w:id="-1">
+    <w:p>
+      <w:pPr>
+        <w:spacing w:after="0" w:line="240" w:lineRule="auto"/>
+      </w:pPr>
+      <w:r>
+        <w:separator/>
+      </w:r>
+    </w:p>
+  </w:footnote>
+  <w:footnote w:type="continuationSeparator" w:id="0">
+    <w:p>
+      <w:pPr>
+        <w:spacing w:after="0" w:line="240" w:lineRule="auto"/>
+      </w:pPr>
+      <w:r>
+        <w:continuationSeparator/>
+      </w:r>
+    </w:p>
+  </w:footnote>
+</w:footnotes>
+</file>
+
+<file path=word/header1.xml><?xml version="1.0" encoding="utf-8"?>
+<w:hdr xmlns:wpc="http://schemas.microsoft.com/office/word/2010/wordprocessingCanvas" xmlns:mc="http://schemas.openxmlformats.org/markup-compatibility/2006" xmlns:o="urn:schemas-microsoft-com:office:office" xmlns:r="http://schemas.openxmlformats.org/officeDocument/2006/relationships" xmlns:m="http://schemas.openxmlformats.org/officeDocument/2006/math" xmlns:v="urn:schemas-microsoft-com:vml" xmlns:wp14="http://schemas.microsoft.com/office/word/2010/wordprocessingDrawing" xmlns:wp="http://schemas.openxmlformats.org/drawingml/2006/wordprocessingDrawing" xmlns:w10="urn:schemas-microsoft-com:office:word" xmlns:w="http://schemas.openxmlformats.org/wordprocessingml/2006/main" xmlns:w14="http://schemas.microsoft.com/office/word/2010/wordml" xmlns:w15="http://schemas.microsoft.com/office/word/2012/wordml" xmlns:wpg="http://schemas.microsoft.com/office/word/2010/wordprocessingGroup" xmlns:wpi="http://schemas.microsoft.com/office/word/2010/wordprocessingInk" xmlns:wne="http://schemas.microsoft.com/office/word/2006/wordml" xmlns:wps="http://schemas.microsoft.com/office/word/2010/wordprocessingShape" mc:Ignorable="w14 w15 wp14">
+  <w:p>
+    <w:pPr>
+      <w:pStyle w:val="Header"/>
+    </w:pPr>
+    <w:r>
+      <w:t xml:space="preserve">                                                                                                                                                   </w:t>
+    </w:r>
+    <w:r>
+      <w:rPr>
+        <w:noProof/>
+      </w:rPr>
+      <w:drawing>
+        <wp:inline distT="0" distB="0" distL="0" distR="0">
+          <wp:extent cx="1238250" cy="628650"/>
+          <wp:effectExtent l="0" t="0" r="0" b="0"/>
+          <wp:docPr id="1" name="Picture 1" descr="isango-logo"/>
+          <wp:cNvGraphicFramePr>
+            <a:graphicFrameLocks xmlns:a="http://schemas.openxmlformats.org/drawingml/2006/main" noChangeAspect="1"/>
+          </wp:cNvGraphicFramePr>
+          <a:graphic xmlns:a="http://schemas.openxmlformats.org/drawingml/2006/main">
+            <a:graphicData uri="http://schemas.openxmlformats.org/drawingml/2006/picture">
+              <pic:pic xmlns:pic="http://schemas.openxmlformats.org/drawingml/2006/picture">
+                <pic:nvPicPr>
+                  <pic:cNvPr id="0" name="Picture 1" descr="isango-logo"/>
+                  <pic:cNvPicPr>
+                    <a:picLocks noChangeAspect="1" noChangeArrowheads="1"/>
+                  </pic:cNvPicPr>
+                </pic:nvPicPr>
+                <pic:blipFill>
+                  <a:blip r:embed="rId1">
+                    <a:extLst>
+                      <a:ext uri="{28A0092B-C50C-407E-A947-70E740481C1C}">
+                        <a14:useLocalDpi xmlns:a14="http://schemas.microsoft.com/office/drawing/2010/main" val="0"/>
+                      </a:ext>
+                    </a:extLst>
+                  </a:blip>
+                  <a:srcRect/>
+                  <a:stretch>
+                    <a:fillRect/>
+                  </a:stretch>
+                </pic:blipFill>
+                <pic:spPr bwMode="auto">
+                  <a:xfrm>
+                    <a:off x="0" y="0"/>
+                    <a:ext cx="1238250" cy="628650"/>
+                  </a:xfrm>
+                  <a:prstGeom prst="rect">
+                    <a:avLst/>
+                  </a:prstGeom>
+                  <a:noFill/>
+                  <a:ln>
+                    <a:noFill/>
+                  </a:ln>
+                </pic:spPr>
+              </pic:pic>
+            </a:graphicData>
+          </a:graphic>
+        </wp:inline>
+      </w:drawing>
+    </w:r>
+  </w:p>
+</w:hdr>
 </file>
 
 <file path=word/numbering.xml><?xml version="1.0" encoding="utf-8"?>
@@ -6166,6 +6324,50 @@
       <w:szCs w:val="18"/>
     </w:rPr>
   </w:style>
+  <w:style w:type="paragraph" w:styleId="Header">
+    <w:name w:val="header"/>
+    <w:basedOn w:val="Normal"/>
+    <w:link w:val="HeaderChar"/>
+    <w:uiPriority w:val="99"/>
+    <w:unhideWhenUsed/>
+    <w:rsid w:val="006F4F98"/>
+    <w:pPr>
+      <w:tabs>
+        <w:tab w:val="center" w:pos="4680"/>
+        <w:tab w:val="right" w:pos="9360"/>
+      </w:tabs>
+      <w:spacing w:after="0" w:line="240" w:lineRule="auto"/>
+    </w:pPr>
+  </w:style>
+  <w:style w:type="character" w:customStyle="1" w:styleId="HeaderChar">
+    <w:name w:val="Header Char"/>
+    <w:basedOn w:val="DefaultParagraphFont"/>
+    <w:link w:val="Header"/>
+    <w:uiPriority w:val="99"/>
+    <w:rsid w:val="006F4F98"/>
+  </w:style>
+  <w:style w:type="paragraph" w:styleId="Footer">
+    <w:name w:val="footer"/>
+    <w:basedOn w:val="Normal"/>
+    <w:link w:val="FooterChar"/>
+    <w:uiPriority w:val="99"/>
+    <w:unhideWhenUsed/>
+    <w:rsid w:val="006F4F98"/>
+    <w:pPr>
+      <w:tabs>
+        <w:tab w:val="center" w:pos="4680"/>
+        <w:tab w:val="right" w:pos="9360"/>
+      </w:tabs>
+      <w:spacing w:after="0" w:line="240" w:lineRule="auto"/>
+    </w:pPr>
+  </w:style>
+  <w:style w:type="character" w:customStyle="1" w:styleId="FooterChar">
+    <w:name w:val="Footer Char"/>
+    <w:basedOn w:val="DefaultParagraphFont"/>
+    <w:link w:val="Footer"/>
+    <w:uiPriority w:val="99"/>
+    <w:rsid w:val="006F4F98"/>
+  </w:style>
 </w:styles>
 </file>
 

</xml_diff>